<commit_message>
Removed word temporary file, made final edits to the FUNC SPEC doc
</commit_message>
<xml_diff>
--- a/docs/Movie Store FUNC SPEC.docx
+++ b/docs/Movie Store FUNC SPEC.docx
@@ -1,6 +1,6 @@
 
 <file path=word/document.xml><?xml version="1.0" encoding="utf-8"?>
-<w:document xmlns:wpc="http://schemas.microsoft.com/office/word/2010/wordprocessingCanvas" xmlns:mc="http://schemas.openxmlformats.org/markup-compatibility/2006" xmlns:o="urn:schemas-microsoft-com:office:office" xmlns:r="http://schemas.openxmlformats.org/officeDocument/2006/relationships" xmlns:m="http://schemas.openxmlformats.org/officeDocument/2006/math" xmlns:v="urn:schemas-microsoft-com:vml" xmlns:wp14="http://schemas.microsoft.com/office/word/2010/wordprocessingDrawing" xmlns:wp="http://schemas.openxmlformats.org/drawingml/2006/wordprocessingDrawing" xmlns:w10="urn:schemas-microsoft-com:office:word" xmlns:w="http://schemas.openxmlformats.org/wordprocessingml/2006/main" xmlns:w14="http://schemas.microsoft.com/office/word/2010/wordml" xmlns:wpg="http://schemas.microsoft.com/office/word/2010/wordprocessingGroup" xmlns:wpi="http://schemas.microsoft.com/office/word/2010/wordprocessingInk" xmlns:wne="http://schemas.microsoft.com/office/word/2006/wordml" xmlns:wps="http://schemas.microsoft.com/office/word/2010/wordprocessingShape" mc:Ignorable="w14 wp14">
+<w:document xmlns:wpc="http://schemas.microsoft.com/office/word/2010/wordprocessingCanvas" xmlns:mc="http://schemas.openxmlformats.org/markup-compatibility/2006" xmlns:o="urn:schemas-microsoft-com:office:office" xmlns:r="http://schemas.openxmlformats.org/officeDocument/2006/relationships" xmlns:m="http://schemas.openxmlformats.org/officeDocument/2006/math" xmlns:v="urn:schemas-microsoft-com:vml" xmlns:wp14="http://schemas.microsoft.com/office/word/2010/wordprocessingDrawing" xmlns:wp="http://schemas.openxmlformats.org/drawingml/2006/wordprocessingDrawing" xmlns:w10="urn:schemas-microsoft-com:office:word" xmlns:w="http://schemas.openxmlformats.org/wordprocessingml/2006/main" xmlns:w14="http://schemas.microsoft.com/office/word/2010/wordml" xmlns:w15="http://schemas.microsoft.com/office/word/2012/wordml" xmlns:wpg="http://schemas.microsoft.com/office/word/2010/wordprocessingGroup" xmlns:wpi="http://schemas.microsoft.com/office/word/2010/wordprocessingInk" xmlns:wne="http://schemas.microsoft.com/office/word/2006/wordml" xmlns:wps="http://schemas.microsoft.com/office/word/2010/wordprocessingShape" mc:Ignorable="w14 w15 wp14">
   <w:body>
     <w:p>
       <w:pPr>
@@ -8,16 +8,16 @@
         <w:jc w:val="center"/>
         <w:rPr>
           <w:b/>
-          <w:sz w:val="36"/>
+          <w:sz w:val="44"/>
           <w:szCs w:val="36"/>
-          <w:lang w:val="en-US"/>
+          <w:lang w:val="ru-RU"/>
         </w:rPr>
       </w:pPr>
       <w:proofErr w:type="spellStart"/>
       <w:r>
         <w:rPr>
           <w:b/>
-          <w:sz w:val="36"/>
+          <w:sz w:val="44"/>
           <w:szCs w:val="36"/>
           <w:lang w:val="en-US"/>
         </w:rPr>
@@ -86,7 +86,24 @@
           <w:sz w:val="28"/>
           <w:szCs w:val="28"/>
         </w:rPr>
-        <w:t>можливість купувати фільми та переглядати його в зручний час</w:t>
+        <w:t>можливість купувати фільм</w:t>
+      </w:r>
+      <w:r>
+        <w:rPr>
+          <w:rFonts w:ascii="Arial" w:hAnsi="Arial" w:cs="Arial"/>
+          <w:sz w:val="28"/>
+          <w:szCs w:val="28"/>
+          <w:lang w:val="ru-RU"/>
+        </w:rPr>
+        <w:t xml:space="preserve"> </w:t>
+      </w:r>
+      <w:r>
+        <w:rPr>
+          <w:rFonts w:ascii="Arial" w:hAnsi="Arial" w:cs="Arial"/>
+          <w:sz w:val="28"/>
+          <w:szCs w:val="28"/>
+        </w:rPr>
+        <w:t>та переглядати його в зручний час</w:t>
       </w:r>
       <w:r>
         <w:rPr>
@@ -137,7 +154,135 @@
           <w:sz w:val="28"/>
           <w:szCs w:val="28"/>
         </w:rPr>
-        <w:t xml:space="preserve"> магазин де користувач матиме змогу вибрати фільм відповідного до свого вподобання та купити його і в подальшому переглянути. Фільми будуть при цьому поділені за жанром на категорії. Кожен фільм містить постер, детальну інформацію про сам фільм, та кілька </w:t>
+        <w:t xml:space="preserve"> магазин</w:t>
+      </w:r>
+      <w:r>
+        <w:rPr>
+          <w:rFonts w:ascii="Arial" w:hAnsi="Arial" w:cs="Arial"/>
+          <w:sz w:val="28"/>
+          <w:szCs w:val="28"/>
+        </w:rPr>
+        <w:t>, де користувач має</w:t>
+      </w:r>
+      <w:r>
+        <w:rPr>
+          <w:rFonts w:ascii="Arial" w:hAnsi="Arial" w:cs="Arial"/>
+          <w:sz w:val="28"/>
+          <w:szCs w:val="28"/>
+        </w:rPr>
+        <w:t xml:space="preserve"> </w:t>
+      </w:r>
+      <w:r>
+        <w:rPr>
+          <w:rFonts w:ascii="Arial" w:hAnsi="Arial" w:cs="Arial"/>
+          <w:sz w:val="28"/>
+          <w:szCs w:val="28"/>
+        </w:rPr>
+        <w:t>змогу вибрати фільм відповідно</w:t>
+      </w:r>
+      <w:r>
+        <w:rPr>
+          <w:rFonts w:ascii="Arial" w:hAnsi="Arial" w:cs="Arial"/>
+          <w:sz w:val="28"/>
+          <w:szCs w:val="28"/>
+        </w:rPr>
+        <w:t xml:space="preserve"> до свого вподобання та купити його</w:t>
+      </w:r>
+      <w:r>
+        <w:rPr>
+          <w:rFonts w:ascii="Arial" w:hAnsi="Arial" w:cs="Arial"/>
+          <w:sz w:val="28"/>
+          <w:szCs w:val="28"/>
+        </w:rPr>
+        <w:t>. Після цього у користувача з’являється можливість</w:t>
+      </w:r>
+      <w:r>
+        <w:rPr>
+          <w:rFonts w:ascii="Arial" w:hAnsi="Arial" w:cs="Arial"/>
+          <w:sz w:val="28"/>
+          <w:szCs w:val="28"/>
+        </w:rPr>
+        <w:t xml:space="preserve"> переглянути</w:t>
+      </w:r>
+      <w:r>
+        <w:rPr>
+          <w:rFonts w:ascii="Arial" w:hAnsi="Arial" w:cs="Arial"/>
+          <w:sz w:val="28"/>
+          <w:szCs w:val="28"/>
+        </w:rPr>
+        <w:t xml:space="preserve"> обрану кінострічку у будь-який час</w:t>
+      </w:r>
+      <w:r>
+        <w:rPr>
+          <w:rFonts w:ascii="Arial" w:hAnsi="Arial" w:cs="Arial"/>
+          <w:sz w:val="28"/>
+          <w:szCs w:val="28"/>
+        </w:rPr>
+        <w:t>. Фільми</w:t>
+      </w:r>
+      <w:r>
+        <w:rPr>
+          <w:rFonts w:ascii="Arial" w:hAnsi="Arial" w:cs="Arial"/>
+          <w:sz w:val="28"/>
+          <w:szCs w:val="28"/>
+        </w:rPr>
+        <w:t xml:space="preserve"> у системі</w:t>
+      </w:r>
+      <w:r>
+        <w:rPr>
+          <w:rFonts w:ascii="Arial" w:hAnsi="Arial" w:cs="Arial"/>
+          <w:sz w:val="28"/>
+          <w:szCs w:val="28"/>
+        </w:rPr>
+        <w:t xml:space="preserve"> </w:t>
+      </w:r>
+      <w:r>
+        <w:rPr>
+          <w:rFonts w:ascii="Arial" w:hAnsi="Arial" w:cs="Arial"/>
+          <w:sz w:val="28"/>
+          <w:szCs w:val="28"/>
+        </w:rPr>
+        <w:t xml:space="preserve">поділені </w:t>
+      </w:r>
+      <w:r>
+        <w:rPr>
+          <w:rFonts w:ascii="Arial" w:hAnsi="Arial" w:cs="Arial"/>
+          <w:sz w:val="28"/>
+          <w:szCs w:val="28"/>
+        </w:rPr>
+        <w:t>на категорії</w:t>
+      </w:r>
+      <w:r>
+        <w:rPr>
+          <w:rFonts w:ascii="Arial" w:hAnsi="Arial" w:cs="Arial"/>
+          <w:sz w:val="28"/>
+          <w:szCs w:val="28"/>
+        </w:rPr>
+        <w:t xml:space="preserve"> за жанром та іншими критеріями</w:t>
+      </w:r>
+      <w:r>
+        <w:rPr>
+          <w:rFonts w:ascii="Arial" w:hAnsi="Arial" w:cs="Arial"/>
+          <w:sz w:val="28"/>
+          <w:szCs w:val="28"/>
+        </w:rPr>
+        <w:t xml:space="preserve">. </w:t>
+      </w:r>
+      <w:r>
+        <w:rPr>
+          <w:rFonts w:ascii="Arial" w:hAnsi="Arial" w:cs="Arial"/>
+          <w:sz w:val="28"/>
+          <w:szCs w:val="28"/>
+        </w:rPr>
+        <w:t>Інформація про к</w:t>
+      </w:r>
+      <w:r>
+        <w:rPr>
+          <w:rFonts w:ascii="Arial" w:hAnsi="Arial" w:cs="Arial"/>
+          <w:sz w:val="28"/>
+          <w:szCs w:val="28"/>
+        </w:rPr>
+        <w:t xml:space="preserve">ожен фільм містить </w:t>
       </w:r>
       <w:proofErr w:type="spellStart"/>
       <w:r>
@@ -146,6 +291,56 @@
           <w:sz w:val="28"/>
           <w:szCs w:val="28"/>
         </w:rPr>
+        <w:t>постер</w:t>
+      </w:r>
+      <w:proofErr w:type="spellEnd"/>
+      <w:r>
+        <w:rPr>
+          <w:rFonts w:ascii="Arial" w:hAnsi="Arial" w:cs="Arial"/>
+          <w:sz w:val="28"/>
+          <w:szCs w:val="28"/>
+        </w:rPr>
+        <w:t>, детальн</w:t>
+      </w:r>
+      <w:r>
+        <w:rPr>
+          <w:rFonts w:ascii="Arial" w:hAnsi="Arial" w:cs="Arial"/>
+          <w:sz w:val="28"/>
+          <w:szCs w:val="28"/>
+        </w:rPr>
+        <w:t>ий</w:t>
+      </w:r>
+      <w:r>
+        <w:rPr>
+          <w:rFonts w:ascii="Arial" w:hAnsi="Arial" w:cs="Arial"/>
+          <w:sz w:val="28"/>
+          <w:szCs w:val="28"/>
+        </w:rPr>
+        <w:t xml:space="preserve"> </w:t>
+      </w:r>
+      <w:r>
+        <w:rPr>
+          <w:rFonts w:ascii="Arial" w:hAnsi="Arial" w:cs="Arial"/>
+          <w:sz w:val="28"/>
+          <w:szCs w:val="28"/>
+        </w:rPr>
+        <w:t>опис</w:t>
+      </w:r>
+      <w:r>
+        <w:rPr>
+          <w:rFonts w:ascii="Arial" w:hAnsi="Arial" w:cs="Arial"/>
+          <w:sz w:val="28"/>
+          <w:szCs w:val="28"/>
+        </w:rPr>
+        <w:t xml:space="preserve"> та кілька </w:t>
+      </w:r>
+      <w:proofErr w:type="spellStart"/>
+      <w:r>
+        <w:rPr>
+          <w:rFonts w:ascii="Arial" w:hAnsi="Arial" w:cs="Arial"/>
+          <w:sz w:val="28"/>
+          <w:szCs w:val="28"/>
+        </w:rPr>
         <w:t>скріншотів</w:t>
       </w:r>
       <w:proofErr w:type="spellEnd"/>
@@ -155,7 +350,39 @@
           <w:sz w:val="28"/>
           <w:szCs w:val="28"/>
         </w:rPr>
-        <w:t xml:space="preserve">. Фільм можна буде переглядати в будь який момент часу після купівлі. Фільми також можна прокоментувати та поставити оцінку. В користувача є домашня сторінка з переліком всіх куплених фільмів. Для зручності реалізовано розширену систему пошуку, в якій можна фільтрувати фільми за жанром, роком випуску, режисером та оцінками інших користувачів. </w:t>
+        <w:t xml:space="preserve">. </w:t>
+      </w:r>
+      <w:r>
+        <w:rPr>
+          <w:rFonts w:ascii="Arial" w:hAnsi="Arial" w:cs="Arial"/>
+          <w:sz w:val="28"/>
+          <w:szCs w:val="28"/>
+        </w:rPr>
+        <w:t>Кожен користувач може поділитись враженнями від перегляду у коментарях, які доступні при перегляді інформації про стрічку, та поставити</w:t>
+      </w:r>
+      <w:r>
+        <w:rPr>
+          <w:rFonts w:ascii="Arial" w:hAnsi="Arial" w:cs="Arial"/>
+          <w:sz w:val="28"/>
+          <w:szCs w:val="28"/>
+        </w:rPr>
+        <w:t xml:space="preserve"> оцінку. В користувача є домашня сторінка з переліком всіх куплених фільмів</w:t>
+      </w:r>
+      <w:r>
+        <w:rPr>
+          <w:rFonts w:ascii="Arial" w:hAnsi="Arial" w:cs="Arial"/>
+          <w:sz w:val="28"/>
+          <w:szCs w:val="28"/>
+        </w:rPr>
+        <w:t xml:space="preserve"> та особистою інформацією</w:t>
+      </w:r>
+      <w:r>
+        <w:rPr>
+          <w:rFonts w:ascii="Arial" w:hAnsi="Arial" w:cs="Arial"/>
+          <w:sz w:val="28"/>
+          <w:szCs w:val="28"/>
+        </w:rPr>
+        <w:t xml:space="preserve">. Для зручності реалізовано розширену систему пошуку, в якій можна фільтрувати фільми за жанром, роком випуску, режисером та оцінками інших користувачів. </w:t>
       </w:r>
     </w:p>
     <w:p>
@@ -173,14 +400,14 @@
         <w:pStyle w:val="2"/>
         <w:rPr>
           <w:b/>
-          <w:sz w:val="30"/>
+          <w:sz w:val="40"/>
           <w:szCs w:val="30"/>
         </w:rPr>
       </w:pPr>
       <w:r>
         <w:rPr>
           <w:b/>
-          <w:sz w:val="30"/>
+          <w:sz w:val="40"/>
           <w:szCs w:val="30"/>
         </w:rPr>
         <w:t>Ролі користувачів системи:</w:t>
@@ -263,25 +490,7 @@
           <w:sz w:val="28"/>
           <w:szCs w:val="28"/>
         </w:rPr>
-        <w:t xml:space="preserve"> </w:t>
-      </w:r>
-      <w:bookmarkStart w:id="0" w:name="_GoBack"/>
-      <w:r>
-        <w:rPr>
-          <w:rFonts w:ascii="Arial" w:hAnsi="Arial" w:cs="Arial"/>
-          <w:sz w:val="28"/>
-          <w:szCs w:val="28"/>
-        </w:rPr>
-        <w:t xml:space="preserve">іншим </w:t>
-      </w:r>
-      <w:bookmarkEnd w:id="0"/>
-      <w:r>
-        <w:rPr>
-          <w:rFonts w:ascii="Arial" w:hAnsi="Arial" w:cs="Arial"/>
-          <w:sz w:val="28"/>
-          <w:szCs w:val="28"/>
-        </w:rPr>
-        <w:t>користувачам повноваження у системі.</w:t>
+        <w:t xml:space="preserve"> іншим користувачам повноваження у системі.</w:t>
       </w:r>
     </w:p>
     <w:p>
@@ -337,15 +546,7 @@
           <w:sz w:val="28"/>
           <w:szCs w:val="28"/>
         </w:rPr>
-        <w:t xml:space="preserve"> та редагує інформацію про фільми</w:t>
-      </w:r>
-      <w:r>
-        <w:rPr>
-          <w:rFonts w:ascii="Arial" w:hAnsi="Arial" w:cs="Arial"/>
-          <w:sz w:val="28"/>
-          <w:szCs w:val="28"/>
-        </w:rPr>
-        <w:t xml:space="preserve">, </w:t>
+        <w:t xml:space="preserve"> та редагує інформацію про фільми, </w:t>
       </w:r>
       <w:r>
         <w:rPr>
@@ -360,7 +561,7 @@
           <w:rFonts w:ascii="Arial" w:hAnsi="Arial" w:cs="Arial"/>
           <w:sz w:val="28"/>
           <w:szCs w:val="28"/>
-          <w:lang w:val="en-US"/>
+          <w:lang w:val="ru-RU"/>
         </w:rPr>
         <w:t>,</w:t>
       </w:r>
@@ -370,7 +571,15 @@
           <w:sz w:val="28"/>
           <w:szCs w:val="28"/>
         </w:rPr>
-        <w:t xml:space="preserve"> також може додавати нові фільми, банить користувачів за погану поведінку та нецензурну лайку</w:t>
+        <w:t xml:space="preserve"> також може додавати нові фільми, банить користувачів за нецензурну лайку</w:t>
+      </w:r>
+      <w:r>
+        <w:rPr>
+          <w:rFonts w:ascii="Arial" w:hAnsi="Arial" w:cs="Arial"/>
+          <w:sz w:val="28"/>
+          <w:szCs w:val="28"/>
+        </w:rPr>
+        <w:t xml:space="preserve"> у коментарях</w:t>
       </w:r>
       <w:r>
         <w:rPr>
@@ -482,23 +691,7 @@
           <w:sz w:val="28"/>
           <w:szCs w:val="28"/>
         </w:rPr>
-        <w:t>може</w:t>
-      </w:r>
-      <w:r>
-        <w:rPr>
-          <w:rFonts w:ascii="Arial" w:hAnsi="Arial" w:cs="Arial"/>
-          <w:sz w:val="28"/>
-          <w:szCs w:val="28"/>
-        </w:rPr>
-        <w:t xml:space="preserve"> переглядати фільми</w:t>
-      </w:r>
-      <w:r>
-        <w:rPr>
-          <w:rFonts w:ascii="Arial" w:hAnsi="Arial" w:cs="Arial"/>
-          <w:sz w:val="28"/>
-          <w:szCs w:val="28"/>
-        </w:rPr>
-        <w:t xml:space="preserve"> та здійснювати пошук</w:t>
+        <w:t>може переглядати фільми та здійснювати пошук</w:t>
       </w:r>
       <w:r>
         <w:rPr>
@@ -562,25 +755,17 @@
     </w:p>
     <w:p>
       <w:pPr>
-        <w:jc w:val="both"/>
-        <w:rPr>
-          <w:rFonts w:ascii="Arial" w:hAnsi="Arial" w:cs="Arial"/>
-          <w:sz w:val="28"/>
-          <w:szCs w:val="28"/>
-        </w:rPr>
-      </w:pPr>
-    </w:p>
-    <w:p>
-      <w:pPr>
         <w:pStyle w:val="1"/>
         <w:rPr>
           <w:b/>
+          <w:sz w:val="40"/>
           <w:lang w:val="en-US"/>
         </w:rPr>
       </w:pPr>
       <w:r>
         <w:rPr>
           <w:b/>
+          <w:sz w:val="40"/>
           <w:lang w:val="en-US"/>
         </w:rPr>
         <w:lastRenderedPageBreak/>
@@ -589,12 +774,14 @@
       <w:r>
         <w:rPr>
           <w:b/>
+          <w:sz w:val="40"/>
         </w:rPr>
         <w:t xml:space="preserve"> </w:t>
       </w:r>
       <w:r>
         <w:rPr>
           <w:b/>
+          <w:sz w:val="40"/>
           <w:lang w:val="en-US"/>
         </w:rPr>
         <w:t>Diagram</w:t>
@@ -602,6 +789,7 @@
       <w:r>
         <w:rPr>
           <w:b/>
+          <w:sz w:val="40"/>
         </w:rPr>
         <w:t>:</w:t>
       </w:r>
@@ -641,7 +829,7 @@
                     <pic:cNvPicPr/>
                   </pic:nvPicPr>
                   <pic:blipFill>
-                    <a:blip r:embed="rId6"/>
+                    <a:blip r:embed="rId5"/>
                     <a:stretch>
                       <a:fillRect/>
                     </a:stretch>
@@ -662,13 +850,6 @@
         </w:drawing>
       </w:r>
     </w:p>
-    <w:p>
-      <w:pPr>
-        <w:rPr>
-          <w:lang w:val="en-US"/>
-        </w:rPr>
-      </w:pPr>
-    </w:p>
     <w:tbl>
       <w:tblPr>
         <w:tblStyle w:val="a3"/>
@@ -970,6 +1151,14 @@
               </w:rPr>
               <w:t>фільмів</w:t>
             </w:r>
+            <w:r>
+              <w:rPr>
+                <w:rFonts w:ascii="Arial" w:hAnsi="Arial" w:cs="Arial"/>
+                <w:sz w:val="28"/>
+                <w:szCs w:val="28"/>
+              </w:rPr>
+              <w:t>.</w:t>
+            </w:r>
           </w:p>
         </w:tc>
       </w:tr>
@@ -1194,6 +1383,14 @@
               </w:rPr>
               <w:t>Видаляє користувача з системи</w:t>
             </w:r>
+            <w:r>
+              <w:rPr>
+                <w:rFonts w:ascii="Arial" w:hAnsi="Arial" w:cs="Arial"/>
+                <w:sz w:val="28"/>
+                <w:szCs w:val="28"/>
+              </w:rPr>
+              <w:t>.</w:t>
+            </w:r>
           </w:p>
         </w:tc>
       </w:tr>
@@ -1306,6 +1503,14 @@
               </w:rPr>
               <w:t>Форма для реєстрації користувача в системі</w:t>
             </w:r>
+            <w:r>
+              <w:rPr>
+                <w:rFonts w:ascii="Arial" w:hAnsi="Arial" w:cs="Arial"/>
+                <w:sz w:val="28"/>
+                <w:szCs w:val="28"/>
+              </w:rPr>
+              <w:t>.</w:t>
+            </w:r>
           </w:p>
         </w:tc>
       </w:tr>
@@ -1418,6 +1623,14 @@
               </w:rPr>
               <w:t>Форма для входу користувача у систему</w:t>
             </w:r>
+            <w:r>
+              <w:rPr>
+                <w:rFonts w:ascii="Arial" w:hAnsi="Arial" w:cs="Arial"/>
+                <w:sz w:val="28"/>
+                <w:szCs w:val="28"/>
+              </w:rPr>
+              <w:t>.</w:t>
+            </w:r>
           </w:p>
         </w:tc>
       </w:tr>
@@ -1562,6 +1775,14 @@
               </w:rPr>
               <w:t xml:space="preserve"> користувача з системи</w:t>
             </w:r>
+            <w:r>
+              <w:rPr>
+                <w:rFonts w:ascii="Arial" w:hAnsi="Arial" w:cs="Arial"/>
+                <w:sz w:val="28"/>
+                <w:szCs w:val="28"/>
+              </w:rPr>
+              <w:t>.</w:t>
+            </w:r>
           </w:p>
         </w:tc>
       </w:tr>
@@ -1715,7 +1936,23 @@
                 <w:sz w:val="28"/>
                 <w:szCs w:val="28"/>
               </w:rPr>
-              <w:t xml:space="preserve"> фільмів, куплених користувачем та інформацію про користувача.</w:t>
+              <w:t xml:space="preserve"> фільмів, куплених користувачем</w:t>
+            </w:r>
+            <w:r>
+              <w:rPr>
+                <w:rFonts w:ascii="Arial" w:hAnsi="Arial" w:cs="Arial"/>
+                <w:sz w:val="28"/>
+                <w:szCs w:val="28"/>
+              </w:rPr>
+              <w:t>,</w:t>
+            </w:r>
+            <w:r>
+              <w:rPr>
+                <w:rFonts w:ascii="Arial" w:hAnsi="Arial" w:cs="Arial"/>
+                <w:sz w:val="28"/>
+                <w:szCs w:val="28"/>
+              </w:rPr>
+              <w:t xml:space="preserve"> та інформацію про користувача.</w:t>
             </w:r>
           </w:p>
         </w:tc>
@@ -2707,15 +2944,7 @@
                 <w:sz w:val="28"/>
                 <w:szCs w:val="28"/>
               </w:rPr>
-              <w:t xml:space="preserve"> </w:t>
-            </w:r>
-            <w:r>
-              <w:rPr>
-                <w:rFonts w:ascii="Arial" w:hAnsi="Arial" w:cs="Arial"/>
-                <w:sz w:val="28"/>
-                <w:szCs w:val="28"/>
-              </w:rPr>
-              <w:t>Модератор</w:t>
+              <w:t xml:space="preserve"> Модератор</w:t>
             </w:r>
           </w:p>
         </w:tc>
@@ -2928,7 +3157,23 @@
                 <w:sz w:val="28"/>
                 <w:szCs w:val="28"/>
               </w:rPr>
-              <w:t>Можливість видалити попередньо доданий коментарів.</w:t>
+              <w:t>Можливість видали</w:t>
+            </w:r>
+            <w:r>
+              <w:rPr>
+                <w:rFonts w:ascii="Arial" w:hAnsi="Arial" w:cs="Arial"/>
+                <w:sz w:val="28"/>
+                <w:szCs w:val="28"/>
+              </w:rPr>
+              <w:t>ти попередньо доданий коментар</w:t>
+            </w:r>
+            <w:r>
+              <w:rPr>
+                <w:rFonts w:ascii="Arial" w:hAnsi="Arial" w:cs="Arial"/>
+                <w:sz w:val="28"/>
+                <w:szCs w:val="28"/>
+              </w:rPr>
+              <w:t>.</w:t>
             </w:r>
           </w:p>
         </w:tc>
@@ -3005,16 +3250,7 @@
                 <w:szCs w:val="28"/>
                 <w:lang w:val="en-US"/>
               </w:rPr>
-              <w:t>Unb</w:t>
-            </w:r>
-            <w:r>
-              <w:rPr>
-                <w:rFonts w:ascii="Arial" w:hAnsi="Arial" w:cs="Arial"/>
-                <w:sz w:val="28"/>
-                <w:szCs w:val="28"/>
-                <w:lang w:val="en-US"/>
-              </w:rPr>
-              <w:t>an user</w:t>
+              <w:t>Unban user</w:t>
             </w:r>
           </w:p>
         </w:tc>
@@ -3036,15 +3272,7 @@
                 <w:sz w:val="28"/>
                 <w:szCs w:val="28"/>
               </w:rPr>
-              <w:t>Розблокувати</w:t>
-            </w:r>
-            <w:r>
-              <w:rPr>
-                <w:rFonts w:ascii="Arial" w:hAnsi="Arial" w:cs="Arial"/>
-                <w:sz w:val="28"/>
-                <w:szCs w:val="28"/>
-              </w:rPr>
-              <w:t xml:space="preserve"> користувача</w:t>
+              <w:t>Розблокувати користувача</w:t>
             </w:r>
           </w:p>
         </w:tc>
@@ -3066,39 +3294,7 @@
                 <w:sz w:val="28"/>
                 <w:szCs w:val="28"/>
               </w:rPr>
-              <w:t xml:space="preserve">Персонал сайту має можливість </w:t>
-            </w:r>
-            <w:r>
-              <w:rPr>
-                <w:rFonts w:ascii="Arial" w:hAnsi="Arial" w:cs="Arial"/>
-                <w:sz w:val="28"/>
-                <w:szCs w:val="28"/>
-              </w:rPr>
-              <w:t>роз</w:t>
-            </w:r>
-            <w:r>
-              <w:rPr>
-                <w:rFonts w:ascii="Arial" w:hAnsi="Arial" w:cs="Arial"/>
-                <w:sz w:val="28"/>
-                <w:szCs w:val="28"/>
-              </w:rPr>
-              <w:t xml:space="preserve">блокувати користувача </w:t>
-            </w:r>
-            <w:r>
-              <w:rPr>
-                <w:rFonts w:ascii="Arial" w:hAnsi="Arial" w:cs="Arial"/>
-                <w:sz w:val="28"/>
-                <w:szCs w:val="28"/>
-              </w:rPr>
-              <w:t>через певний період часу</w:t>
-            </w:r>
-            <w:r>
-              <w:rPr>
-                <w:rFonts w:ascii="Arial" w:hAnsi="Arial" w:cs="Arial"/>
-                <w:sz w:val="28"/>
-                <w:szCs w:val="28"/>
-              </w:rPr>
-              <w:t>.</w:t>
+              <w:t>Персонал сайту має можливість розблокувати користувача через певний період часу.</w:t>
             </w:r>
           </w:p>
         </w:tc>
@@ -3236,6 +3432,8 @@
           <w:lang w:val="ru-RU"/>
         </w:rPr>
       </w:pPr>
+      <w:bookmarkStart w:id="0" w:name="_GoBack"/>
+      <w:bookmarkEnd w:id="0"/>
     </w:p>
     <w:sectPr>
       <w:pgSz w:w="16838" w:h="11906" w:orient="landscape"/>
@@ -3248,7 +3446,7 @@
 </file>
 
 <file path=word/numbering.xml><?xml version="1.0" encoding="utf-8"?>
-<w:numbering xmlns:wpc="http://schemas.microsoft.com/office/word/2010/wordprocessingCanvas" xmlns:mc="http://schemas.openxmlformats.org/markup-compatibility/2006" xmlns:o="urn:schemas-microsoft-com:office:office" xmlns:r="http://schemas.openxmlformats.org/officeDocument/2006/relationships" xmlns:m="http://schemas.openxmlformats.org/officeDocument/2006/math" xmlns:v="urn:schemas-microsoft-com:vml" xmlns:wp14="http://schemas.microsoft.com/office/word/2010/wordprocessingDrawing" xmlns:wp="http://schemas.openxmlformats.org/drawingml/2006/wordprocessingDrawing" xmlns:w10="urn:schemas-microsoft-com:office:word" xmlns:w="http://schemas.openxmlformats.org/wordprocessingml/2006/main" xmlns:w14="http://schemas.microsoft.com/office/word/2010/wordml" xmlns:wpg="http://schemas.microsoft.com/office/word/2010/wordprocessingGroup" xmlns:wpi="http://schemas.microsoft.com/office/word/2010/wordprocessingInk" xmlns:wne="http://schemas.microsoft.com/office/word/2006/wordml" xmlns:wps="http://schemas.microsoft.com/office/word/2010/wordprocessingShape" mc:Ignorable="w14 wp14">
+<w:numbering xmlns:wpc="http://schemas.microsoft.com/office/word/2010/wordprocessingCanvas" xmlns:mc="http://schemas.openxmlformats.org/markup-compatibility/2006" xmlns:o="urn:schemas-microsoft-com:office:office" xmlns:r="http://schemas.openxmlformats.org/officeDocument/2006/relationships" xmlns:m="http://schemas.openxmlformats.org/officeDocument/2006/math" xmlns:v="urn:schemas-microsoft-com:vml" xmlns:wp14="http://schemas.microsoft.com/office/word/2010/wordprocessingDrawing" xmlns:wp="http://schemas.openxmlformats.org/drawingml/2006/wordprocessingDrawing" xmlns:w10="urn:schemas-microsoft-com:office:word" xmlns:w="http://schemas.openxmlformats.org/wordprocessingml/2006/main" xmlns:w14="http://schemas.microsoft.com/office/word/2010/wordml" xmlns:w15="http://schemas.microsoft.com/office/word/2012/wordml" xmlns:wpg="http://schemas.microsoft.com/office/word/2010/wordprocessingGroup" xmlns:wpi="http://schemas.microsoft.com/office/word/2010/wordprocessingInk" xmlns:wne="http://schemas.microsoft.com/office/word/2006/wordml" xmlns:wps="http://schemas.microsoft.com/office/word/2010/wordprocessingShape" mc:Ignorable="w14 w15 wp14">
   <w:abstractNum w:abstractNumId="0">
     <w:nsid w:val="39815158"/>
     <w:multiLevelType w:val="hybridMultilevel"/>
@@ -3755,7 +3953,7 @@
 </file>
 
 <file path=word/styles.xml><?xml version="1.0" encoding="utf-8"?>
-<w:styles xmlns:mc="http://schemas.openxmlformats.org/markup-compatibility/2006" xmlns:r="http://schemas.openxmlformats.org/officeDocument/2006/relationships" xmlns:w="http://schemas.openxmlformats.org/wordprocessingml/2006/main" xmlns:w14="http://schemas.microsoft.com/office/word/2010/wordml" mc:Ignorable="w14">
+<w:styles xmlns:mc="http://schemas.openxmlformats.org/markup-compatibility/2006" xmlns:r="http://schemas.openxmlformats.org/officeDocument/2006/relationships" xmlns:w="http://schemas.openxmlformats.org/wordprocessingml/2006/main" xmlns:w14="http://schemas.microsoft.com/office/word/2010/wordml" xmlns:w15="http://schemas.microsoft.com/office/word/2012/wordml" mc:Ignorable="w14 w15">
   <w:docDefaults>
     <w:rPrDefault>
       <w:rPr>
@@ -3771,144 +3969,378 @@
       </w:pPr>
     </w:pPrDefault>
   </w:docDefaults>
-  <w:latentStyles w:defLockedState="0" w:defUIPriority="99" w:defSemiHidden="1" w:defUnhideWhenUsed="1" w:defQFormat="0" w:count="267">
-    <w:lsdException w:name="Normal" w:semiHidden="0" w:uiPriority="0" w:unhideWhenUsed="0" w:qFormat="1"/>
-    <w:lsdException w:name="heading 1" w:semiHidden="0" w:uiPriority="9" w:unhideWhenUsed="0" w:qFormat="1"/>
-    <w:lsdException w:name="heading 2" w:uiPriority="9" w:qFormat="1"/>
-    <w:lsdException w:name="heading 3" w:uiPriority="9" w:qFormat="1"/>
-    <w:lsdException w:name="heading 4" w:uiPriority="9" w:qFormat="1"/>
-    <w:lsdException w:name="heading 5" w:uiPriority="9" w:qFormat="1"/>
-    <w:lsdException w:name="heading 6" w:uiPriority="9" w:qFormat="1"/>
-    <w:lsdException w:name="heading 7" w:uiPriority="9" w:qFormat="1"/>
-    <w:lsdException w:name="heading 8" w:uiPriority="9" w:qFormat="1"/>
-    <w:lsdException w:name="heading 9" w:uiPriority="9" w:qFormat="1"/>
-    <w:lsdException w:name="toc 1" w:uiPriority="39"/>
-    <w:lsdException w:name="toc 2" w:uiPriority="39"/>
-    <w:lsdException w:name="toc 3" w:uiPriority="39"/>
-    <w:lsdException w:name="toc 4" w:uiPriority="39"/>
-    <w:lsdException w:name="toc 5" w:uiPriority="39"/>
-    <w:lsdException w:name="toc 6" w:uiPriority="39"/>
-    <w:lsdException w:name="toc 7" w:uiPriority="39"/>
-    <w:lsdException w:name="toc 8" w:uiPriority="39"/>
-    <w:lsdException w:name="toc 9" w:uiPriority="39"/>
-    <w:lsdException w:name="caption" w:uiPriority="35" w:qFormat="1"/>
-    <w:lsdException w:name="Title" w:semiHidden="0" w:uiPriority="10" w:unhideWhenUsed="0" w:qFormat="1"/>
-    <w:lsdException w:name="Default Paragraph Font" w:uiPriority="1"/>
-    <w:lsdException w:name="Subtitle" w:semiHidden="0" w:uiPriority="11" w:unhideWhenUsed="0" w:qFormat="1"/>
-    <w:lsdException w:name="Strong" w:semiHidden="0" w:uiPriority="22" w:unhideWhenUsed="0" w:qFormat="1"/>
-    <w:lsdException w:name="Emphasis" w:semiHidden="0" w:uiPriority="20" w:unhideWhenUsed="0" w:qFormat="1"/>
-    <w:lsdException w:name="Table Grid" w:semiHidden="0" w:uiPriority="39" w:unhideWhenUsed="0"/>
-    <w:lsdException w:name="Placeholder Text" w:unhideWhenUsed="0"/>
-    <w:lsdException w:name="No Spacing" w:semiHidden="0" w:uiPriority="1" w:unhideWhenUsed="0" w:qFormat="1"/>
-    <w:lsdException w:name="Light Shading" w:semiHidden="0" w:uiPriority="60" w:unhideWhenUsed="0"/>
-    <w:lsdException w:name="Light List" w:semiHidden="0" w:uiPriority="61" w:unhideWhenUsed="0"/>
-    <w:lsdException w:name="Light Grid" w:semiHidden="0" w:uiPriority="62" w:unhideWhenUsed="0"/>
-    <w:lsdException w:name="Medium Shading 1" w:semiHidden="0" w:uiPriority="63" w:unhideWhenUsed="0"/>
-    <w:lsdException w:name="Medium Shading 2" w:semiHidden="0" w:uiPriority="64" w:unhideWhenUsed="0"/>
-    <w:lsdException w:name="Medium List 1" w:semiHidden="0" w:uiPriority="65" w:unhideWhenUsed="0"/>
-    <w:lsdException w:name="Medium List 2" w:semiHidden="0" w:uiPriority="66" w:unhideWhenUsed="0"/>
-    <w:lsdException w:name="Medium Grid 1" w:semiHidden="0" w:uiPriority="67" w:unhideWhenUsed="0"/>
-    <w:lsdException w:name="Medium Grid 2" w:semiHidden="0" w:uiPriority="68" w:unhideWhenUsed="0"/>
-    <w:lsdException w:name="Medium Grid 3" w:semiHidden="0" w:uiPriority="69" w:unhideWhenUsed="0"/>
-    <w:lsdException w:name="Dark List" w:semiHidden="0" w:uiPriority="70" w:unhideWhenUsed="0"/>
-    <w:lsdException w:name="Colorful Shading" w:semiHidden="0" w:uiPriority="71" w:unhideWhenUsed="0"/>
-    <w:lsdException w:name="Colorful List" w:semiHidden="0" w:uiPriority="72" w:unhideWhenUsed="0"/>
-    <w:lsdException w:name="Colorful Grid" w:semiHidden="0" w:uiPriority="73" w:unhideWhenUsed="0"/>
-    <w:lsdException w:name="Light Shading Accent 1" w:semiHidden="0" w:uiPriority="60" w:unhideWhenUsed="0"/>
-    <w:lsdException w:name="Light List Accent 1" w:semiHidden="0" w:uiPriority="61" w:unhideWhenUsed="0"/>
-    <w:lsdException w:name="Light Grid Accent 1" w:semiHidden="0" w:uiPriority="62" w:unhideWhenUsed="0"/>
-    <w:lsdException w:name="Medium Shading 1 Accent 1" w:semiHidden="0" w:uiPriority="63" w:unhideWhenUsed="0"/>
-    <w:lsdException w:name="Medium Shading 2 Accent 1" w:semiHidden="0" w:uiPriority="64" w:unhideWhenUsed="0"/>
-    <w:lsdException w:name="Medium List 1 Accent 1" w:semiHidden="0" w:uiPriority="65" w:unhideWhenUsed="0"/>
-    <w:lsdException w:name="Revision" w:unhideWhenUsed="0"/>
-    <w:lsdException w:name="List Paragraph" w:semiHidden="0" w:uiPriority="34" w:unhideWhenUsed="0" w:qFormat="1"/>
-    <w:lsdException w:name="Quote" w:semiHidden="0" w:uiPriority="29" w:unhideWhenUsed="0" w:qFormat="1"/>
-    <w:lsdException w:name="Intense Quote" w:semiHidden="0" w:uiPriority="30" w:unhideWhenUsed="0" w:qFormat="1"/>
-    <w:lsdException w:name="Medium List 2 Accent 1" w:semiHidden="0" w:uiPriority="66" w:unhideWhenUsed="0"/>
-    <w:lsdException w:name="Medium Grid 1 Accent 1" w:semiHidden="0" w:uiPriority="67" w:unhideWhenUsed="0"/>
-    <w:lsdException w:name="Medium Grid 2 Accent 1" w:semiHidden="0" w:uiPriority="68" w:unhideWhenUsed="0"/>
-    <w:lsdException w:name="Medium Grid 3 Accent 1" w:semiHidden="0" w:uiPriority="69" w:unhideWhenUsed="0"/>
-    <w:lsdException w:name="Dark List Accent 1" w:semiHidden="0" w:uiPriority="70" w:unhideWhenUsed="0"/>
-    <w:lsdException w:name="Colorful Shading Accent 1" w:semiHidden="0" w:uiPriority="71" w:unhideWhenUsed="0"/>
-    <w:lsdException w:name="Colorful List Accent 1" w:semiHidden="0" w:uiPriority="72" w:unhideWhenUsed="0"/>
-    <w:lsdException w:name="Colorful Grid Accent 1" w:semiHidden="0" w:uiPriority="73" w:unhideWhenUsed="0"/>
-    <w:lsdException w:name="Light Shading Accent 2" w:semiHidden="0" w:uiPriority="60" w:unhideWhenUsed="0"/>
-    <w:lsdException w:name="Light List Accent 2" w:semiHidden="0" w:uiPriority="61" w:unhideWhenUsed="0"/>
-    <w:lsdException w:name="Light Grid Accent 2" w:semiHidden="0" w:uiPriority="62" w:unhideWhenUsed="0"/>
-    <w:lsdException w:name="Medium Shading 1 Accent 2" w:semiHidden="0" w:uiPriority="63" w:unhideWhenUsed="0"/>
-    <w:lsdException w:name="Medium Shading 2 Accent 2" w:semiHidden="0" w:uiPriority="64" w:unhideWhenUsed="0"/>
-    <w:lsdException w:name="Medium List 1 Accent 2" w:semiHidden="0" w:uiPriority="65" w:unhideWhenUsed="0"/>
-    <w:lsdException w:name="Medium List 2 Accent 2" w:semiHidden="0" w:uiPriority="66" w:unhideWhenUsed="0"/>
-    <w:lsdException w:name="Medium Grid 1 Accent 2" w:semiHidden="0" w:uiPriority="67" w:unhideWhenUsed="0"/>
-    <w:lsdException w:name="Medium Grid 2 Accent 2" w:semiHidden="0" w:uiPriority="68" w:unhideWhenUsed="0"/>
-    <w:lsdException w:name="Medium Grid 3 Accent 2" w:semiHidden="0" w:uiPriority="69" w:unhideWhenUsed="0"/>
-    <w:lsdException w:name="Dark List Accent 2" w:semiHidden="0" w:uiPriority="70" w:unhideWhenUsed="0"/>
-    <w:lsdException w:name="Colorful Shading Accent 2" w:semiHidden="0" w:uiPriority="71" w:unhideWhenUsed="0"/>
-    <w:lsdException w:name="Colorful List Accent 2" w:semiHidden="0" w:uiPriority="72" w:unhideWhenUsed="0"/>
-    <w:lsdException w:name="Colorful Grid Accent 2" w:semiHidden="0" w:uiPriority="73" w:unhideWhenUsed="0"/>
-    <w:lsdException w:name="Light Shading Accent 3" w:semiHidden="0" w:uiPriority="60" w:unhideWhenUsed="0"/>
-    <w:lsdException w:name="Light List Accent 3" w:semiHidden="0" w:uiPriority="61" w:unhideWhenUsed="0"/>
-    <w:lsdException w:name="Light Grid Accent 3" w:semiHidden="0" w:uiPriority="62" w:unhideWhenUsed="0"/>
-    <w:lsdException w:name="Medium Shading 1 Accent 3" w:semiHidden="0" w:uiPriority="63" w:unhideWhenUsed="0"/>
-    <w:lsdException w:name="Medium Shading 2 Accent 3" w:semiHidden="0" w:uiPriority="64" w:unhideWhenUsed="0"/>
-    <w:lsdException w:name="Medium List 1 Accent 3" w:semiHidden="0" w:uiPriority="65" w:unhideWhenUsed="0"/>
-    <w:lsdException w:name="Medium List 2 Accent 3" w:semiHidden="0" w:uiPriority="66" w:unhideWhenUsed="0"/>
-    <w:lsdException w:name="Medium Grid 1 Accent 3" w:semiHidden="0" w:uiPriority="67" w:unhideWhenUsed="0"/>
-    <w:lsdException w:name="Medium Grid 2 Accent 3" w:semiHidden="0" w:uiPriority="68" w:unhideWhenUsed="0"/>
-    <w:lsdException w:name="Medium Grid 3 Accent 3" w:semiHidden="0" w:uiPriority="69" w:unhideWhenUsed="0"/>
-    <w:lsdException w:name="Dark List Accent 3" w:semiHidden="0" w:uiPriority="70" w:unhideWhenUsed="0"/>
-    <w:lsdException w:name="Colorful Shading Accent 3" w:semiHidden="0" w:uiPriority="71" w:unhideWhenUsed="0"/>
-    <w:lsdException w:name="Colorful List Accent 3" w:semiHidden="0" w:uiPriority="72" w:unhideWhenUsed="0"/>
-    <w:lsdException w:name="Colorful Grid Accent 3" w:semiHidden="0" w:uiPriority="73" w:unhideWhenUsed="0"/>
-    <w:lsdException w:name="Light Shading Accent 4" w:semiHidden="0" w:uiPriority="60" w:unhideWhenUsed="0"/>
-    <w:lsdException w:name="Light List Accent 4" w:semiHidden="0" w:uiPriority="61" w:unhideWhenUsed="0"/>
-    <w:lsdException w:name="Light Grid Accent 4" w:semiHidden="0" w:uiPriority="62" w:unhideWhenUsed="0"/>
-    <w:lsdException w:name="Medium Shading 1 Accent 4" w:semiHidden="0" w:uiPriority="63" w:unhideWhenUsed="0"/>
-    <w:lsdException w:name="Medium Shading 2 Accent 4" w:semiHidden="0" w:uiPriority="64" w:unhideWhenUsed="0"/>
-    <w:lsdException w:name="Medium List 1 Accent 4" w:semiHidden="0" w:uiPriority="65" w:unhideWhenUsed="0"/>
-    <w:lsdException w:name="Medium List 2 Accent 4" w:semiHidden="0" w:uiPriority="66" w:unhideWhenUsed="0"/>
-    <w:lsdException w:name="Medium Grid 1 Accent 4" w:semiHidden="0" w:uiPriority="67" w:unhideWhenUsed="0"/>
-    <w:lsdException w:name="Medium Grid 2 Accent 4" w:semiHidden="0" w:uiPriority="68" w:unhideWhenUsed="0"/>
-    <w:lsdException w:name="Medium Grid 3 Accent 4" w:semiHidden="0" w:uiPriority="69" w:unhideWhenUsed="0"/>
-    <w:lsdException w:name="Dark List Accent 4" w:semiHidden="0" w:uiPriority="70" w:unhideWhenUsed="0"/>
-    <w:lsdException w:name="Colorful Shading Accent 4" w:semiHidden="0" w:uiPriority="71" w:unhideWhenUsed="0"/>
-    <w:lsdException w:name="Colorful List Accent 4" w:semiHidden="0" w:uiPriority="72" w:unhideWhenUsed="0"/>
-    <w:lsdException w:name="Colorful Grid Accent 4" w:semiHidden="0" w:uiPriority="73" w:unhideWhenUsed="0"/>
-    <w:lsdException w:name="Light Shading Accent 5" w:semiHidden="0" w:uiPriority="60" w:unhideWhenUsed="0"/>
-    <w:lsdException w:name="Light List Accent 5" w:semiHidden="0" w:uiPriority="61" w:unhideWhenUsed="0"/>
-    <w:lsdException w:name="Light Grid Accent 5" w:semiHidden="0" w:uiPriority="62" w:unhideWhenUsed="0"/>
-    <w:lsdException w:name="Medium Shading 1 Accent 5" w:semiHidden="0" w:uiPriority="63" w:unhideWhenUsed="0"/>
-    <w:lsdException w:name="Medium Shading 2 Accent 5" w:semiHidden="0" w:uiPriority="64" w:unhideWhenUsed="0"/>
-    <w:lsdException w:name="Medium List 1 Accent 5" w:semiHidden="0" w:uiPriority="65" w:unhideWhenUsed="0"/>
-    <w:lsdException w:name="Medium List 2 Accent 5" w:semiHidden="0" w:uiPriority="66" w:unhideWhenUsed="0"/>
-    <w:lsdException w:name="Medium Grid 1 Accent 5" w:semiHidden="0" w:uiPriority="67" w:unhideWhenUsed="0"/>
-    <w:lsdException w:name="Medium Grid 2 Accent 5" w:semiHidden="0" w:uiPriority="68" w:unhideWhenUsed="0"/>
-    <w:lsdException w:name="Medium Grid 3 Accent 5" w:semiHidden="0" w:uiPriority="69" w:unhideWhenUsed="0"/>
-    <w:lsdException w:name="Dark List Accent 5" w:semiHidden="0" w:uiPriority="70" w:unhideWhenUsed="0"/>
-    <w:lsdException w:name="Colorful Shading Accent 5" w:semiHidden="0" w:uiPriority="71" w:unhideWhenUsed="0"/>
-    <w:lsdException w:name="Colorful List Accent 5" w:semiHidden="0" w:uiPriority="72" w:unhideWhenUsed="0"/>
-    <w:lsdException w:name="Colorful Grid Accent 5" w:semiHidden="0" w:uiPriority="73" w:unhideWhenUsed="0"/>
-    <w:lsdException w:name="Light Shading Accent 6" w:semiHidden="0" w:uiPriority="60" w:unhideWhenUsed="0"/>
-    <w:lsdException w:name="Light List Accent 6" w:semiHidden="0" w:uiPriority="61" w:unhideWhenUsed="0"/>
-    <w:lsdException w:name="Light Grid Accent 6" w:semiHidden="0" w:uiPriority="62" w:unhideWhenUsed="0"/>
-    <w:lsdException w:name="Medium Shading 1 Accent 6" w:semiHidden="0" w:uiPriority="63" w:unhideWhenUsed="0"/>
-    <w:lsdException w:name="Medium Shading 2 Accent 6" w:semiHidden="0" w:uiPriority="64" w:unhideWhenUsed="0"/>
-    <w:lsdException w:name="Medium List 1 Accent 6" w:semiHidden="0" w:uiPriority="65" w:unhideWhenUsed="0"/>
-    <w:lsdException w:name="Medium List 2 Accent 6" w:semiHidden="0" w:uiPriority="66" w:unhideWhenUsed="0"/>
-    <w:lsdException w:name="Medium Grid 1 Accent 6" w:semiHidden="0" w:uiPriority="67" w:unhideWhenUsed="0"/>
-    <w:lsdException w:name="Medium Grid 2 Accent 6" w:semiHidden="0" w:uiPriority="68" w:unhideWhenUsed="0"/>
-    <w:lsdException w:name="Medium Grid 3 Accent 6" w:semiHidden="0" w:uiPriority="69" w:unhideWhenUsed="0"/>
-    <w:lsdException w:name="Dark List Accent 6" w:semiHidden="0" w:uiPriority="70" w:unhideWhenUsed="0"/>
-    <w:lsdException w:name="Colorful Shading Accent 6" w:semiHidden="0" w:uiPriority="71" w:unhideWhenUsed="0"/>
-    <w:lsdException w:name="Colorful List Accent 6" w:semiHidden="0" w:uiPriority="72" w:unhideWhenUsed="0"/>
-    <w:lsdException w:name="Colorful Grid Accent 6" w:semiHidden="0" w:uiPriority="73" w:unhideWhenUsed="0"/>
-    <w:lsdException w:name="Subtle Emphasis" w:semiHidden="0" w:uiPriority="19" w:unhideWhenUsed="0" w:qFormat="1"/>
-    <w:lsdException w:name="Intense Emphasis" w:semiHidden="0" w:uiPriority="21" w:unhideWhenUsed="0" w:qFormat="1"/>
-    <w:lsdException w:name="Subtle Reference" w:semiHidden="0" w:uiPriority="31" w:unhideWhenUsed="0" w:qFormat="1"/>
-    <w:lsdException w:name="Intense Reference" w:semiHidden="0" w:uiPriority="32" w:unhideWhenUsed="0" w:qFormat="1"/>
-    <w:lsdException w:name="Book Title" w:semiHidden="0" w:uiPriority="33" w:unhideWhenUsed="0" w:qFormat="1"/>
-    <w:lsdException w:name="Bibliography" w:uiPriority="37"/>
-    <w:lsdException w:name="TOC Heading" w:uiPriority="39" w:qFormat="1"/>
+  <w:latentStyles w:defLockedState="0" w:defUIPriority="99" w:defSemiHidden="0" w:defUnhideWhenUsed="0" w:defQFormat="0" w:count="371">
+    <w:lsdException w:name="Normal" w:uiPriority="0" w:qFormat="1"/>
+    <w:lsdException w:name="heading 1" w:uiPriority="9" w:qFormat="1"/>
+    <w:lsdException w:name="heading 2" w:semiHidden="1" w:uiPriority="9" w:unhideWhenUsed="1" w:qFormat="1"/>
+    <w:lsdException w:name="heading 3" w:semiHidden="1" w:uiPriority="9" w:unhideWhenUsed="1" w:qFormat="1"/>
+    <w:lsdException w:name="heading 4" w:semiHidden="1" w:uiPriority="9" w:unhideWhenUsed="1" w:qFormat="1"/>
+    <w:lsdException w:name="heading 5" w:semiHidden="1" w:uiPriority="9" w:unhideWhenUsed="1" w:qFormat="1"/>
+    <w:lsdException w:name="heading 6" w:semiHidden="1" w:uiPriority="9" w:unhideWhenUsed="1" w:qFormat="1"/>
+    <w:lsdException w:name="heading 7" w:semiHidden="1" w:uiPriority="9" w:unhideWhenUsed="1" w:qFormat="1"/>
+    <w:lsdException w:name="heading 8" w:semiHidden="1" w:uiPriority="9" w:unhideWhenUsed="1" w:qFormat="1"/>
+    <w:lsdException w:name="heading 9" w:semiHidden="1" w:uiPriority="9" w:unhideWhenUsed="1" w:qFormat="1"/>
+    <w:lsdException w:name="index 1" w:semiHidden="1" w:unhideWhenUsed="1"/>
+    <w:lsdException w:name="index 2" w:semiHidden="1" w:unhideWhenUsed="1"/>
+    <w:lsdException w:name="index 3" w:semiHidden="1" w:unhideWhenUsed="1"/>
+    <w:lsdException w:name="index 4" w:semiHidden="1" w:unhideWhenUsed="1"/>
+    <w:lsdException w:name="index 5" w:semiHidden="1" w:unhideWhenUsed="1"/>
+    <w:lsdException w:name="index 6" w:semiHidden="1" w:unhideWhenUsed="1"/>
+    <w:lsdException w:name="index 7" w:semiHidden="1" w:unhideWhenUsed="1"/>
+    <w:lsdException w:name="index 8" w:semiHidden="1" w:unhideWhenUsed="1"/>
+    <w:lsdException w:name="index 9" w:semiHidden="1" w:unhideWhenUsed="1"/>
+    <w:lsdException w:name="toc 1" w:semiHidden="1" w:uiPriority="39" w:unhideWhenUsed="1"/>
+    <w:lsdException w:name="toc 2" w:semiHidden="1" w:uiPriority="39" w:unhideWhenUsed="1"/>
+    <w:lsdException w:name="toc 3" w:semiHidden="1" w:uiPriority="39" w:unhideWhenUsed="1"/>
+    <w:lsdException w:name="toc 4" w:semiHidden="1" w:uiPriority="39" w:unhideWhenUsed="1"/>
+    <w:lsdException w:name="toc 5" w:semiHidden="1" w:uiPriority="39" w:unhideWhenUsed="1"/>
+    <w:lsdException w:name="toc 6" w:semiHidden="1" w:uiPriority="39" w:unhideWhenUsed="1"/>
+    <w:lsdException w:name="toc 7" w:semiHidden="1" w:uiPriority="39" w:unhideWhenUsed="1"/>
+    <w:lsdException w:name="toc 8" w:semiHidden="1" w:uiPriority="39" w:unhideWhenUsed="1"/>
+    <w:lsdException w:name="toc 9" w:semiHidden="1" w:uiPriority="39" w:unhideWhenUsed="1"/>
+    <w:lsdException w:name="Normal Indent" w:semiHidden="1" w:unhideWhenUsed="1"/>
+    <w:lsdException w:name="footnote text" w:semiHidden="1" w:unhideWhenUsed="1"/>
+    <w:lsdException w:name="annotation text" w:semiHidden="1" w:unhideWhenUsed="1"/>
+    <w:lsdException w:name="header" w:semiHidden="1" w:unhideWhenUsed="1"/>
+    <w:lsdException w:name="footer" w:semiHidden="1" w:unhideWhenUsed="1"/>
+    <w:lsdException w:name="index heading" w:semiHidden="1" w:unhideWhenUsed="1"/>
+    <w:lsdException w:name="caption" w:semiHidden="1" w:uiPriority="35" w:unhideWhenUsed="1" w:qFormat="1"/>
+    <w:lsdException w:name="table of figures" w:semiHidden="1" w:unhideWhenUsed="1"/>
+    <w:lsdException w:name="envelope address" w:semiHidden="1" w:unhideWhenUsed="1"/>
+    <w:lsdException w:name="envelope return" w:semiHidden="1" w:unhideWhenUsed="1"/>
+    <w:lsdException w:name="footnote reference" w:semiHidden="1" w:unhideWhenUsed="1"/>
+    <w:lsdException w:name="annotation reference" w:semiHidden="1" w:unhideWhenUsed="1"/>
+    <w:lsdException w:name="line number" w:semiHidden="1" w:unhideWhenUsed="1"/>
+    <w:lsdException w:name="page number" w:semiHidden="1" w:unhideWhenUsed="1"/>
+    <w:lsdException w:name="endnote reference" w:semiHidden="1" w:unhideWhenUsed="1"/>
+    <w:lsdException w:name="endnote text" w:semiHidden="1" w:unhideWhenUsed="1"/>
+    <w:lsdException w:name="table of authorities" w:semiHidden="1" w:unhideWhenUsed="1"/>
+    <w:lsdException w:name="macro" w:semiHidden="1" w:unhideWhenUsed="1"/>
+    <w:lsdException w:name="toa heading" w:semiHidden="1" w:unhideWhenUsed="1"/>
+    <w:lsdException w:name="List" w:semiHidden="1" w:unhideWhenUsed="1"/>
+    <w:lsdException w:name="List Bullet" w:semiHidden="1" w:unhideWhenUsed="1"/>
+    <w:lsdException w:name="List Number" w:semiHidden="1" w:unhideWhenUsed="1"/>
+    <w:lsdException w:name="List 2" w:semiHidden="1" w:unhideWhenUsed="1"/>
+    <w:lsdException w:name="List 3" w:semiHidden="1" w:unhideWhenUsed="1"/>
+    <w:lsdException w:name="List 4" w:semiHidden="1" w:unhideWhenUsed="1"/>
+    <w:lsdException w:name="List 5" w:semiHidden="1" w:unhideWhenUsed="1"/>
+    <w:lsdException w:name="List Bullet 2" w:semiHidden="1" w:unhideWhenUsed="1"/>
+    <w:lsdException w:name="List Bullet 3" w:semiHidden="1" w:unhideWhenUsed="1"/>
+    <w:lsdException w:name="List Bullet 4" w:semiHidden="1" w:unhideWhenUsed="1"/>
+    <w:lsdException w:name="List Bullet 5" w:semiHidden="1" w:unhideWhenUsed="1"/>
+    <w:lsdException w:name="List Number 2" w:semiHidden="1" w:unhideWhenUsed="1"/>
+    <w:lsdException w:name="List Number 3" w:semiHidden="1" w:unhideWhenUsed="1"/>
+    <w:lsdException w:name="List Number 4" w:semiHidden="1" w:unhideWhenUsed="1"/>
+    <w:lsdException w:name="List Number 5" w:semiHidden="1" w:unhideWhenUsed="1"/>
+    <w:lsdException w:name="Title" w:uiPriority="10" w:qFormat="1"/>
+    <w:lsdException w:name="Closing" w:semiHidden="1" w:unhideWhenUsed="1"/>
+    <w:lsdException w:name="Signature" w:semiHidden="1" w:unhideWhenUsed="1"/>
+    <w:lsdException w:name="Default Paragraph Font" w:semiHidden="1" w:uiPriority="1" w:unhideWhenUsed="1"/>
+    <w:lsdException w:name="Body Text" w:semiHidden="1" w:unhideWhenUsed="1"/>
+    <w:lsdException w:name="Body Text Indent" w:semiHidden="1" w:unhideWhenUsed="1"/>
+    <w:lsdException w:name="List Continue" w:semiHidden="1" w:unhideWhenUsed="1"/>
+    <w:lsdException w:name="List Continue 2" w:semiHidden="1" w:unhideWhenUsed="1"/>
+    <w:lsdException w:name="List Continue 3" w:semiHidden="1" w:unhideWhenUsed="1"/>
+    <w:lsdException w:name="List Continue 4" w:semiHidden="1" w:unhideWhenUsed="1"/>
+    <w:lsdException w:name="List Continue 5" w:semiHidden="1" w:unhideWhenUsed="1"/>
+    <w:lsdException w:name="Message Header" w:semiHidden="1" w:unhideWhenUsed="1"/>
+    <w:lsdException w:name="Subtitle" w:uiPriority="11" w:qFormat="1"/>
+    <w:lsdException w:name="Salutation" w:semiHidden="1" w:unhideWhenUsed="1"/>
+    <w:lsdException w:name="Date" w:semiHidden="1" w:unhideWhenUsed="1"/>
+    <w:lsdException w:name="Body Text First Indent" w:semiHidden="1" w:unhideWhenUsed="1"/>
+    <w:lsdException w:name="Body Text First Indent 2" w:semiHidden="1" w:unhideWhenUsed="1"/>
+    <w:lsdException w:name="Note Heading" w:semiHidden="1" w:unhideWhenUsed="1"/>
+    <w:lsdException w:name="Body Text 2" w:semiHidden="1" w:unhideWhenUsed="1"/>
+    <w:lsdException w:name="Body Text 3" w:semiHidden="1" w:unhideWhenUsed="1"/>
+    <w:lsdException w:name="Body Text Indent 2" w:semiHidden="1" w:unhideWhenUsed="1"/>
+    <w:lsdException w:name="Body Text Indent 3" w:semiHidden="1" w:unhideWhenUsed="1"/>
+    <w:lsdException w:name="Block Text" w:semiHidden="1" w:unhideWhenUsed="1"/>
+    <w:lsdException w:name="Hyperlink" w:semiHidden="1" w:unhideWhenUsed="1"/>
+    <w:lsdException w:name="FollowedHyperlink" w:semiHidden="1" w:unhideWhenUsed="1"/>
+    <w:lsdException w:name="Strong" w:uiPriority="22" w:qFormat="1"/>
+    <w:lsdException w:name="Emphasis" w:uiPriority="20" w:qFormat="1"/>
+    <w:lsdException w:name="Document Map" w:semiHidden="1" w:unhideWhenUsed="1"/>
+    <w:lsdException w:name="Plain Text" w:semiHidden="1" w:unhideWhenUsed="1"/>
+    <w:lsdException w:name="E-mail Signature" w:semiHidden="1" w:unhideWhenUsed="1"/>
+    <w:lsdException w:name="HTML Top of Form" w:semiHidden="1" w:unhideWhenUsed="1"/>
+    <w:lsdException w:name="HTML Bottom of Form" w:semiHidden="1" w:unhideWhenUsed="1"/>
+    <w:lsdException w:name="Normal (Web)" w:semiHidden="1" w:unhideWhenUsed="1"/>
+    <w:lsdException w:name="HTML Acronym" w:semiHidden="1" w:unhideWhenUsed="1"/>
+    <w:lsdException w:name="HTML Address" w:semiHidden="1" w:unhideWhenUsed="1"/>
+    <w:lsdException w:name="HTML Cite" w:semiHidden="1" w:unhideWhenUsed="1"/>
+    <w:lsdException w:name="HTML Code" w:semiHidden="1" w:unhideWhenUsed="1"/>
+    <w:lsdException w:name="HTML Definition" w:semiHidden="1" w:unhideWhenUsed="1"/>
+    <w:lsdException w:name="HTML Keyboard" w:semiHidden="1" w:unhideWhenUsed="1"/>
+    <w:lsdException w:name="HTML Preformatted" w:semiHidden="1" w:unhideWhenUsed="1"/>
+    <w:lsdException w:name="HTML Sample" w:semiHidden="1" w:unhideWhenUsed="1"/>
+    <w:lsdException w:name="HTML Typewriter" w:semiHidden="1" w:unhideWhenUsed="1"/>
+    <w:lsdException w:name="HTML Variable" w:semiHidden="1" w:unhideWhenUsed="1"/>
+    <w:lsdException w:name="Normal Table" w:semiHidden="1" w:unhideWhenUsed="1"/>
+    <w:lsdException w:name="annotation subject" w:semiHidden="1" w:unhideWhenUsed="1"/>
+    <w:lsdException w:name="No List" w:semiHidden="1" w:unhideWhenUsed="1"/>
+    <w:lsdException w:name="Outline List 1" w:semiHidden="1" w:unhideWhenUsed="1"/>
+    <w:lsdException w:name="Outline List 2" w:semiHidden="1" w:unhideWhenUsed="1"/>
+    <w:lsdException w:name="Outline List 3" w:semiHidden="1" w:unhideWhenUsed="1"/>
+    <w:lsdException w:name="Table Simple 1" w:semiHidden="1" w:unhideWhenUsed="1"/>
+    <w:lsdException w:name="Table Simple 2" w:semiHidden="1" w:unhideWhenUsed="1"/>
+    <w:lsdException w:name="Table Simple 3" w:semiHidden="1" w:unhideWhenUsed="1"/>
+    <w:lsdException w:name="Table Classic 1" w:semiHidden="1" w:unhideWhenUsed="1"/>
+    <w:lsdException w:name="Table Classic 2" w:semiHidden="1" w:unhideWhenUsed="1"/>
+    <w:lsdException w:name="Table Classic 3" w:semiHidden="1" w:unhideWhenUsed="1"/>
+    <w:lsdException w:name="Table Classic 4" w:semiHidden="1" w:unhideWhenUsed="1"/>
+    <w:lsdException w:name="Table Colorful 1" w:semiHidden="1" w:unhideWhenUsed="1"/>
+    <w:lsdException w:name="Table Colorful 2" w:semiHidden="1" w:unhideWhenUsed="1"/>
+    <w:lsdException w:name="Table Colorful 3" w:semiHidden="1" w:unhideWhenUsed="1"/>
+    <w:lsdException w:name="Table Columns 1" w:semiHidden="1" w:unhideWhenUsed="1"/>
+    <w:lsdException w:name="Table Columns 2" w:semiHidden="1" w:unhideWhenUsed="1"/>
+    <w:lsdException w:name="Table Columns 3" w:semiHidden="1" w:unhideWhenUsed="1"/>
+    <w:lsdException w:name="Table Columns 4" w:semiHidden="1" w:unhideWhenUsed="1"/>
+    <w:lsdException w:name="Table Columns 5" w:semiHidden="1" w:unhideWhenUsed="1"/>
+    <w:lsdException w:name="Table Grid 1" w:semiHidden="1" w:unhideWhenUsed="1"/>
+    <w:lsdException w:name="Table Grid 2" w:semiHidden="1" w:unhideWhenUsed="1"/>
+    <w:lsdException w:name="Table Grid 3" w:semiHidden="1" w:unhideWhenUsed="1"/>
+    <w:lsdException w:name="Table Grid 4" w:semiHidden="1" w:unhideWhenUsed="1"/>
+    <w:lsdException w:name="Table Grid 5" w:semiHidden="1" w:unhideWhenUsed="1"/>
+    <w:lsdException w:name="Table Grid 6" w:semiHidden="1" w:unhideWhenUsed="1"/>
+    <w:lsdException w:name="Table Grid 7" w:semiHidden="1" w:unhideWhenUsed="1"/>
+    <w:lsdException w:name="Table Grid 8" w:semiHidden="1" w:unhideWhenUsed="1"/>
+    <w:lsdException w:name="Table List 1" w:semiHidden="1" w:unhideWhenUsed="1"/>
+    <w:lsdException w:name="Table List 2" w:semiHidden="1" w:unhideWhenUsed="1"/>
+    <w:lsdException w:name="Table List 3" w:semiHidden="1" w:unhideWhenUsed="1"/>
+    <w:lsdException w:name="Table List 4" w:semiHidden="1" w:unhideWhenUsed="1"/>
+    <w:lsdException w:name="Table List 5" w:semiHidden="1" w:unhideWhenUsed="1"/>
+    <w:lsdException w:name="Table List 6" w:semiHidden="1" w:unhideWhenUsed="1"/>
+    <w:lsdException w:name="Table List 7" w:semiHidden="1" w:unhideWhenUsed="1"/>
+    <w:lsdException w:name="Table List 8" w:semiHidden="1" w:unhideWhenUsed="1"/>
+    <w:lsdException w:name="Table 3D effects 1" w:semiHidden="1" w:unhideWhenUsed="1"/>
+    <w:lsdException w:name="Table 3D effects 2" w:semiHidden="1" w:unhideWhenUsed="1"/>
+    <w:lsdException w:name="Table 3D effects 3" w:semiHidden="1" w:unhideWhenUsed="1"/>
+    <w:lsdException w:name="Table Contemporary" w:semiHidden="1" w:unhideWhenUsed="1"/>
+    <w:lsdException w:name="Table Elegant" w:semiHidden="1" w:unhideWhenUsed="1"/>
+    <w:lsdException w:name="Table Professional" w:semiHidden="1" w:unhideWhenUsed="1"/>
+    <w:lsdException w:name="Table Subtle 1" w:semiHidden="1" w:unhideWhenUsed="1"/>
+    <w:lsdException w:name="Table Subtle 2" w:semiHidden="1" w:unhideWhenUsed="1"/>
+    <w:lsdException w:name="Table Web 1" w:semiHidden="1" w:unhideWhenUsed="1"/>
+    <w:lsdException w:name="Table Web 2" w:semiHidden="1" w:unhideWhenUsed="1"/>
+    <w:lsdException w:name="Table Web 3" w:semiHidden="1" w:unhideWhenUsed="1"/>
+    <w:lsdException w:name="Balloon Text" w:semiHidden="1" w:unhideWhenUsed="1"/>
+    <w:lsdException w:name="Table Grid" w:uiPriority="39"/>
+    <w:lsdException w:name="Table Theme" w:semiHidden="1" w:unhideWhenUsed="1"/>
+    <w:lsdException w:name="Placeholder Text" w:semiHidden="1"/>
+    <w:lsdException w:name="No Spacing" w:uiPriority="1" w:qFormat="1"/>
+    <w:lsdException w:name="Light Shading" w:uiPriority="60"/>
+    <w:lsdException w:name="Light List" w:uiPriority="61"/>
+    <w:lsdException w:name="Light Grid" w:uiPriority="62"/>
+    <w:lsdException w:name="Medium Shading 1" w:uiPriority="63"/>
+    <w:lsdException w:name="Medium Shading 2" w:uiPriority="64"/>
+    <w:lsdException w:name="Medium List 1" w:uiPriority="65"/>
+    <w:lsdException w:name="Medium List 2" w:uiPriority="66"/>
+    <w:lsdException w:name="Medium Grid 1" w:uiPriority="67"/>
+    <w:lsdException w:name="Medium Grid 2" w:uiPriority="68"/>
+    <w:lsdException w:name="Medium Grid 3" w:uiPriority="69"/>
+    <w:lsdException w:name="Dark List" w:uiPriority="70"/>
+    <w:lsdException w:name="Colorful Shading" w:uiPriority="71"/>
+    <w:lsdException w:name="Colorful List" w:uiPriority="72"/>
+    <w:lsdException w:name="Colorful Grid" w:uiPriority="73"/>
+    <w:lsdException w:name="Light Shading Accent 1" w:uiPriority="60"/>
+    <w:lsdException w:name="Light List Accent 1" w:uiPriority="61"/>
+    <w:lsdException w:name="Light Grid Accent 1" w:uiPriority="62"/>
+    <w:lsdException w:name="Medium Shading 1 Accent 1" w:uiPriority="63"/>
+    <w:lsdException w:name="Medium Shading 2 Accent 1" w:uiPriority="64"/>
+    <w:lsdException w:name="Medium List 1 Accent 1" w:uiPriority="65"/>
+    <w:lsdException w:name="Revision" w:semiHidden="1"/>
+    <w:lsdException w:name="List Paragraph" w:uiPriority="34" w:qFormat="1"/>
+    <w:lsdException w:name="Quote" w:uiPriority="29" w:qFormat="1"/>
+    <w:lsdException w:name="Intense Quote" w:uiPriority="30" w:qFormat="1"/>
+    <w:lsdException w:name="Medium List 2 Accent 1" w:uiPriority="66"/>
+    <w:lsdException w:name="Medium Grid 1 Accent 1" w:uiPriority="67"/>
+    <w:lsdException w:name="Medium Grid 2 Accent 1" w:uiPriority="68"/>
+    <w:lsdException w:name="Medium Grid 3 Accent 1" w:uiPriority="69"/>
+    <w:lsdException w:name="Dark List Accent 1" w:uiPriority="70"/>
+    <w:lsdException w:name="Colorful Shading Accent 1" w:uiPriority="71"/>
+    <w:lsdException w:name="Colorful List Accent 1" w:uiPriority="72"/>
+    <w:lsdException w:name="Colorful Grid Accent 1" w:uiPriority="73"/>
+    <w:lsdException w:name="Light Shading Accent 2" w:uiPriority="60"/>
+    <w:lsdException w:name="Light List Accent 2" w:uiPriority="61"/>
+    <w:lsdException w:name="Light Grid Accent 2" w:uiPriority="62"/>
+    <w:lsdException w:name="Medium Shading 1 Accent 2" w:uiPriority="63"/>
+    <w:lsdException w:name="Medium Shading 2 Accent 2" w:uiPriority="64"/>
+    <w:lsdException w:name="Medium List 1 Accent 2" w:uiPriority="65"/>
+    <w:lsdException w:name="Medium List 2 Accent 2" w:uiPriority="66"/>
+    <w:lsdException w:name="Medium Grid 1 Accent 2" w:uiPriority="67"/>
+    <w:lsdException w:name="Medium Grid 2 Accent 2" w:uiPriority="68"/>
+    <w:lsdException w:name="Medium Grid 3 Accent 2" w:uiPriority="69"/>
+    <w:lsdException w:name="Dark List Accent 2" w:uiPriority="70"/>
+    <w:lsdException w:name="Colorful Shading Accent 2" w:uiPriority="71"/>
+    <w:lsdException w:name="Colorful List Accent 2" w:uiPriority="72"/>
+    <w:lsdException w:name="Colorful Grid Accent 2" w:uiPriority="73"/>
+    <w:lsdException w:name="Light Shading Accent 3" w:uiPriority="60"/>
+    <w:lsdException w:name="Light List Accent 3" w:uiPriority="61"/>
+    <w:lsdException w:name="Light Grid Accent 3" w:uiPriority="62"/>
+    <w:lsdException w:name="Medium Shading 1 Accent 3" w:uiPriority="63"/>
+    <w:lsdException w:name="Medium Shading 2 Accent 3" w:uiPriority="64"/>
+    <w:lsdException w:name="Medium List 1 Accent 3" w:uiPriority="65"/>
+    <w:lsdException w:name="Medium List 2 Accent 3" w:uiPriority="66"/>
+    <w:lsdException w:name="Medium Grid 1 Accent 3" w:uiPriority="67"/>
+    <w:lsdException w:name="Medium Grid 2 Accent 3" w:uiPriority="68"/>
+    <w:lsdException w:name="Medium Grid 3 Accent 3" w:uiPriority="69"/>
+    <w:lsdException w:name="Dark List Accent 3" w:uiPriority="70"/>
+    <w:lsdException w:name="Colorful Shading Accent 3" w:uiPriority="71"/>
+    <w:lsdException w:name="Colorful List Accent 3" w:uiPriority="72"/>
+    <w:lsdException w:name="Colorful Grid Accent 3" w:uiPriority="73"/>
+    <w:lsdException w:name="Light Shading Accent 4" w:uiPriority="60"/>
+    <w:lsdException w:name="Light List Accent 4" w:uiPriority="61"/>
+    <w:lsdException w:name="Light Grid Accent 4" w:uiPriority="62"/>
+    <w:lsdException w:name="Medium Shading 1 Accent 4" w:uiPriority="63"/>
+    <w:lsdException w:name="Medium Shading 2 Accent 4" w:uiPriority="64"/>
+    <w:lsdException w:name="Medium List 1 Accent 4" w:uiPriority="65"/>
+    <w:lsdException w:name="Medium List 2 Accent 4" w:uiPriority="66"/>
+    <w:lsdException w:name="Medium Grid 1 Accent 4" w:uiPriority="67"/>
+    <w:lsdException w:name="Medium Grid 2 Accent 4" w:uiPriority="68"/>
+    <w:lsdException w:name="Medium Grid 3 Accent 4" w:uiPriority="69"/>
+    <w:lsdException w:name="Dark List Accent 4" w:uiPriority="70"/>
+    <w:lsdException w:name="Colorful Shading Accent 4" w:uiPriority="71"/>
+    <w:lsdException w:name="Colorful List Accent 4" w:uiPriority="72"/>
+    <w:lsdException w:name="Colorful Grid Accent 4" w:uiPriority="73"/>
+    <w:lsdException w:name="Light Shading Accent 5" w:uiPriority="60"/>
+    <w:lsdException w:name="Light List Accent 5" w:uiPriority="61"/>
+    <w:lsdException w:name="Light Grid Accent 5" w:uiPriority="62"/>
+    <w:lsdException w:name="Medium Shading 1 Accent 5" w:uiPriority="63"/>
+    <w:lsdException w:name="Medium Shading 2 Accent 5" w:uiPriority="64"/>
+    <w:lsdException w:name="Medium List 1 Accent 5" w:uiPriority="65"/>
+    <w:lsdException w:name="Medium List 2 Accent 5" w:uiPriority="66"/>
+    <w:lsdException w:name="Medium Grid 1 Accent 5" w:uiPriority="67"/>
+    <w:lsdException w:name="Medium Grid 2 Accent 5" w:uiPriority="68"/>
+    <w:lsdException w:name="Medium Grid 3 Accent 5" w:uiPriority="69"/>
+    <w:lsdException w:name="Dark List Accent 5" w:uiPriority="70"/>
+    <w:lsdException w:name="Colorful Shading Accent 5" w:uiPriority="71"/>
+    <w:lsdException w:name="Colorful List Accent 5" w:uiPriority="72"/>
+    <w:lsdException w:name="Colorful Grid Accent 5" w:uiPriority="73"/>
+    <w:lsdException w:name="Light Shading Accent 6" w:uiPriority="60"/>
+    <w:lsdException w:name="Light List Accent 6" w:uiPriority="61"/>
+    <w:lsdException w:name="Light Grid Accent 6" w:uiPriority="62"/>
+    <w:lsdException w:name="Medium Shading 1 Accent 6" w:uiPriority="63"/>
+    <w:lsdException w:name="Medium Shading 2 Accent 6" w:uiPriority="64"/>
+    <w:lsdException w:name="Medium List 1 Accent 6" w:uiPriority="65"/>
+    <w:lsdException w:name="Medium List 2 Accent 6" w:uiPriority="66"/>
+    <w:lsdException w:name="Medium Grid 1 Accent 6" w:uiPriority="67"/>
+    <w:lsdException w:name="Medium Grid 2 Accent 6" w:uiPriority="68"/>
+    <w:lsdException w:name="Medium Grid 3 Accent 6" w:uiPriority="69"/>
+    <w:lsdException w:name="Dark List Accent 6" w:uiPriority="70"/>
+    <w:lsdException w:name="Colorful Shading Accent 6" w:uiPriority="71"/>
+    <w:lsdException w:name="Colorful List Accent 6" w:uiPriority="72"/>
+    <w:lsdException w:name="Colorful Grid Accent 6" w:uiPriority="73"/>
+    <w:lsdException w:name="Subtle Emphasis" w:uiPriority="19" w:qFormat="1"/>
+    <w:lsdException w:name="Intense Emphasis" w:uiPriority="21" w:qFormat="1"/>
+    <w:lsdException w:name="Subtle Reference" w:uiPriority="31" w:qFormat="1"/>
+    <w:lsdException w:name="Intense Reference" w:uiPriority="32" w:qFormat="1"/>
+    <w:lsdException w:name="Book Title" w:uiPriority="33" w:qFormat="1"/>
+    <w:lsdException w:name="Bibliography" w:semiHidden="1" w:uiPriority="37" w:unhideWhenUsed="1"/>
+    <w:lsdException w:name="TOC Heading" w:semiHidden="1" w:uiPriority="39" w:unhideWhenUsed="1" w:qFormat="1"/>
+    <w:lsdException w:name="Plain Table 1" w:uiPriority="41"/>
+    <w:lsdException w:name="Plain Table 2" w:uiPriority="42"/>
+    <w:lsdException w:name="Plain Table 3" w:uiPriority="43"/>
+    <w:lsdException w:name="Plain Table 4" w:uiPriority="44"/>
+    <w:lsdException w:name="Plain Table 5" w:uiPriority="45"/>
+    <w:lsdException w:name="Grid Table Light" w:uiPriority="40"/>
+    <w:lsdException w:name="Grid Table 1 Light" w:uiPriority="46"/>
+    <w:lsdException w:name="Grid Table 2" w:uiPriority="47"/>
+    <w:lsdException w:name="Grid Table 3" w:uiPriority="48"/>
+    <w:lsdException w:name="Grid Table 4" w:uiPriority="49"/>
+    <w:lsdException w:name="Grid Table 5 Dark" w:uiPriority="50"/>
+    <w:lsdException w:name="Grid Table 6 Colorful" w:uiPriority="51"/>
+    <w:lsdException w:name="Grid Table 7 Colorful" w:uiPriority="52"/>
+    <w:lsdException w:name="Grid Table 1 Light Accent 1" w:uiPriority="46"/>
+    <w:lsdException w:name="Grid Table 2 Accent 1" w:uiPriority="47"/>
+    <w:lsdException w:name="Grid Table 3 Accent 1" w:uiPriority="48"/>
+    <w:lsdException w:name="Grid Table 4 Accent 1" w:uiPriority="49"/>
+    <w:lsdException w:name="Grid Table 5 Dark Accent 1" w:uiPriority="50"/>
+    <w:lsdException w:name="Grid Table 6 Colorful Accent 1" w:uiPriority="51"/>
+    <w:lsdException w:name="Grid Table 7 Colorful Accent 1" w:uiPriority="52"/>
+    <w:lsdException w:name="Grid Table 1 Light Accent 2" w:uiPriority="46"/>
+    <w:lsdException w:name="Grid Table 2 Accent 2" w:uiPriority="47"/>
+    <w:lsdException w:name="Grid Table 3 Accent 2" w:uiPriority="48"/>
+    <w:lsdException w:name="Grid Table 4 Accent 2" w:uiPriority="49"/>
+    <w:lsdException w:name="Grid Table 5 Dark Accent 2" w:uiPriority="50"/>
+    <w:lsdException w:name="Grid Table 6 Colorful Accent 2" w:uiPriority="51"/>
+    <w:lsdException w:name="Grid Table 7 Colorful Accent 2" w:uiPriority="52"/>
+    <w:lsdException w:name="Grid Table 1 Light Accent 3" w:uiPriority="46"/>
+    <w:lsdException w:name="Grid Table 2 Accent 3" w:uiPriority="47"/>
+    <w:lsdException w:name="Grid Table 3 Accent 3" w:uiPriority="48"/>
+    <w:lsdException w:name="Grid Table 4 Accent 3" w:uiPriority="49"/>
+    <w:lsdException w:name="Grid Table 5 Dark Accent 3" w:uiPriority="50"/>
+    <w:lsdException w:name="Grid Table 6 Colorful Accent 3" w:uiPriority="51"/>
+    <w:lsdException w:name="Grid Table 7 Colorful Accent 3" w:uiPriority="52"/>
+    <w:lsdException w:name="Grid Table 1 Light Accent 4" w:uiPriority="46"/>
+    <w:lsdException w:name="Grid Table 2 Accent 4" w:uiPriority="47"/>
+    <w:lsdException w:name="Grid Table 3 Accent 4" w:uiPriority="48"/>
+    <w:lsdException w:name="Grid Table 4 Accent 4" w:uiPriority="49"/>
+    <w:lsdException w:name="Grid Table 5 Dark Accent 4" w:uiPriority="50"/>
+    <w:lsdException w:name="Grid Table 6 Colorful Accent 4" w:uiPriority="51"/>
+    <w:lsdException w:name="Grid Table 7 Colorful Accent 4" w:uiPriority="52"/>
+    <w:lsdException w:name="Grid Table 1 Light Accent 5" w:uiPriority="46"/>
+    <w:lsdException w:name="Grid Table 2 Accent 5" w:uiPriority="47"/>
+    <w:lsdException w:name="Grid Table 3 Accent 5" w:uiPriority="48"/>
+    <w:lsdException w:name="Grid Table 4 Accent 5" w:uiPriority="49"/>
+    <w:lsdException w:name="Grid Table 5 Dark Accent 5" w:uiPriority="50"/>
+    <w:lsdException w:name="Grid Table 6 Colorful Accent 5" w:uiPriority="51"/>
+    <w:lsdException w:name="Grid Table 7 Colorful Accent 5" w:uiPriority="52"/>
+    <w:lsdException w:name="Grid Table 1 Light Accent 6" w:uiPriority="46"/>
+    <w:lsdException w:name="Grid Table 2 Accent 6" w:uiPriority="47"/>
+    <w:lsdException w:name="Grid Table 3 Accent 6" w:uiPriority="48"/>
+    <w:lsdException w:name="Grid Table 4 Accent 6" w:uiPriority="49"/>
+    <w:lsdException w:name="Grid Table 5 Dark Accent 6" w:uiPriority="50"/>
+    <w:lsdException w:name="Grid Table 6 Colorful Accent 6" w:uiPriority="51"/>
+    <w:lsdException w:name="Grid Table 7 Colorful Accent 6" w:uiPriority="52"/>
+    <w:lsdException w:name="List Table 1 Light" w:uiPriority="46"/>
+    <w:lsdException w:name="List Table 2" w:uiPriority="47"/>
+    <w:lsdException w:name="List Table 3" w:uiPriority="48"/>
+    <w:lsdException w:name="List Table 4" w:uiPriority="49"/>
+    <w:lsdException w:name="List Table 5 Dark" w:uiPriority="50"/>
+    <w:lsdException w:name="List Table 6 Colorful" w:uiPriority="51"/>
+    <w:lsdException w:name="List Table 7 Colorful" w:uiPriority="52"/>
+    <w:lsdException w:name="List Table 1 Light Accent 1" w:uiPriority="46"/>
+    <w:lsdException w:name="List Table 2 Accent 1" w:uiPriority="47"/>
+    <w:lsdException w:name="List Table 3 Accent 1" w:uiPriority="48"/>
+    <w:lsdException w:name="List Table 4 Accent 1" w:uiPriority="49"/>
+    <w:lsdException w:name="List Table 5 Dark Accent 1" w:uiPriority="50"/>
+    <w:lsdException w:name="List Table 6 Colorful Accent 1" w:uiPriority="51"/>
+    <w:lsdException w:name="List Table 7 Colorful Accent 1" w:uiPriority="52"/>
+    <w:lsdException w:name="List Table 1 Light Accent 2" w:uiPriority="46"/>
+    <w:lsdException w:name="List Table 2 Accent 2" w:uiPriority="47"/>
+    <w:lsdException w:name="List Table 3 Accent 2" w:uiPriority="48"/>
+    <w:lsdException w:name="List Table 4 Accent 2" w:uiPriority="49"/>
+    <w:lsdException w:name="List Table 5 Dark Accent 2" w:uiPriority="50"/>
+    <w:lsdException w:name="List Table 6 Colorful Accent 2" w:uiPriority="51"/>
+    <w:lsdException w:name="List Table 7 Colorful Accent 2" w:uiPriority="52"/>
+    <w:lsdException w:name="List Table 1 Light Accent 3" w:uiPriority="46"/>
+    <w:lsdException w:name="List Table 2 Accent 3" w:uiPriority="47"/>
+    <w:lsdException w:name="List Table 3 Accent 3" w:uiPriority="48"/>
+    <w:lsdException w:name="List Table 4 Accent 3" w:uiPriority="49"/>
+    <w:lsdException w:name="List Table 5 Dark Accent 3" w:uiPriority="50"/>
+    <w:lsdException w:name="List Table 6 Colorful Accent 3" w:uiPriority="51"/>
+    <w:lsdException w:name="List Table 7 Colorful Accent 3" w:uiPriority="52"/>
+    <w:lsdException w:name="List Table 1 Light Accent 4" w:uiPriority="46"/>
+    <w:lsdException w:name="List Table 2 Accent 4" w:uiPriority="47"/>
+    <w:lsdException w:name="List Table 3 Accent 4" w:uiPriority="48"/>
+    <w:lsdException w:name="List Table 4 Accent 4" w:uiPriority="49"/>
+    <w:lsdException w:name="List Table 5 Dark Accent 4" w:uiPriority="50"/>
+    <w:lsdException w:name="List Table 6 Colorful Accent 4" w:uiPriority="51"/>
+    <w:lsdException w:name="List Table 7 Colorful Accent 4" w:uiPriority="52"/>
+    <w:lsdException w:name="List Table 1 Light Accent 5" w:uiPriority="46"/>
+    <w:lsdException w:name="List Table 2 Accent 5" w:uiPriority="47"/>
+    <w:lsdException w:name="List Table 3 Accent 5" w:uiPriority="48"/>
+    <w:lsdException w:name="List Table 4 Accent 5" w:uiPriority="49"/>
+    <w:lsdException w:name="List Table 5 Dark Accent 5" w:uiPriority="50"/>
+    <w:lsdException w:name="List Table 6 Colorful Accent 5" w:uiPriority="51"/>
+    <w:lsdException w:name="List Table 7 Colorful Accent 5" w:uiPriority="52"/>
+    <w:lsdException w:name="List Table 1 Light Accent 6" w:uiPriority="46"/>
+    <w:lsdException w:name="List Table 2 Accent 6" w:uiPriority="47"/>
+    <w:lsdException w:name="List Table 3 Accent 6" w:uiPriority="48"/>
+    <w:lsdException w:name="List Table 4 Accent 6" w:uiPriority="49"/>
+    <w:lsdException w:name="List Table 5 Dark Accent 6" w:uiPriority="50"/>
+    <w:lsdException w:name="List Table 6 Colorful Accent 6" w:uiPriority="51"/>
+    <w:lsdException w:name="List Table 7 Colorful Accent 6" w:uiPriority="52"/>
   </w:latentStyles>
   <w:style w:type="paragraph" w:default="1" w:styleId="a">
     <w:name w:val="Normal"/>
@@ -4006,7 +4438,6 @@
       <w:spacing w:after="0" w:line="240" w:lineRule="auto"/>
     </w:pPr>
     <w:tblPr>
-      <w:tblInd w:w="0" w:type="dxa"/>
       <w:tblBorders>
         <w:top w:val="single" w:sz="4" w:space="0" w:color="auto"/>
         <w:left w:val="single" w:sz="4" w:space="0" w:color="auto"/>
@@ -4015,12 +4446,6 @@
         <w:insideH w:val="single" w:sz="4" w:space="0" w:color="auto"/>
         <w:insideV w:val="single" w:sz="4" w:space="0" w:color="auto"/>
       </w:tblBorders>
-      <w:tblCellMar>
-        <w:top w:w="0" w:type="dxa"/>
-        <w:left w:w="108" w:type="dxa"/>
-        <w:bottom w:w="0" w:type="dxa"/>
-        <w:right w:w="108" w:type="dxa"/>
-      </w:tblCellMar>
     </w:tblPr>
   </w:style>
   <w:style w:type="paragraph" w:styleId="a4">
@@ -4065,333 +4490,7 @@
     </w:rPr>
   </w:style>
   <w:style w:type="character" w:customStyle="1" w:styleId="a6">
-    <w:name w:val="Текст у виносці Знак"/>
-    <w:basedOn w:val="a0"/>
-    <w:link w:val="a5"/>
-    <w:uiPriority w:val="99"/>
-    <w:semiHidden/>
-    <w:rsid w:val="00226C98"/>
-    <w:rPr>
-      <w:rFonts w:ascii="Tahoma" w:hAnsi="Tahoma" w:cs="Tahoma"/>
-      <w:sz w:val="16"/>
-      <w:szCs w:val="16"/>
-    </w:rPr>
-  </w:style>
-</w:styles>
-</file>
-
-<file path=word/stylesWithEffects.xml><?xml version="1.0" encoding="utf-8"?>
-<w:styles xmlns:wpc="http://schemas.microsoft.com/office/word/2010/wordprocessingCanvas" xmlns:mc="http://schemas.openxmlformats.org/markup-compatibility/2006" xmlns:o="urn:schemas-microsoft-com:office:office" xmlns:r="http://schemas.openxmlformats.org/officeDocument/2006/relationships" xmlns:m="http://schemas.openxmlformats.org/officeDocument/2006/math" xmlns:v="urn:schemas-microsoft-com:vml" xmlns:wp14="http://schemas.microsoft.com/office/word/2010/wordprocessingDrawing" xmlns:wp="http://schemas.openxmlformats.org/drawingml/2006/wordprocessingDrawing" xmlns:w10="urn:schemas-microsoft-com:office:word" xmlns:w="http://schemas.openxmlformats.org/wordprocessingml/2006/main" xmlns:w14="http://schemas.microsoft.com/office/word/2010/wordml" xmlns:wpg="http://schemas.microsoft.com/office/word/2010/wordprocessingGroup" xmlns:wpi="http://schemas.microsoft.com/office/word/2010/wordprocessingInk" xmlns:wne="http://schemas.microsoft.com/office/word/2006/wordml" xmlns:wps="http://schemas.microsoft.com/office/word/2010/wordprocessingShape" mc:Ignorable="w14 wp14">
-  <w:docDefaults>
-    <w:rPrDefault>
-      <w:rPr>
-        <w:rFonts w:asciiTheme="minorHAnsi" w:eastAsiaTheme="minorHAnsi" w:hAnsiTheme="minorHAnsi" w:cstheme="minorBidi"/>
-        <w:sz w:val="22"/>
-        <w:szCs w:val="22"/>
-        <w:lang w:val="uk-UA" w:eastAsia="en-US" w:bidi="ar-SA"/>
-      </w:rPr>
-    </w:rPrDefault>
-    <w:pPrDefault>
-      <w:pPr>
-        <w:spacing w:after="160" w:line="259" w:lineRule="auto"/>
-      </w:pPr>
-    </w:pPrDefault>
-  </w:docDefaults>
-  <w:latentStyles w:defLockedState="0" w:defUIPriority="99" w:defSemiHidden="1" w:defUnhideWhenUsed="1" w:defQFormat="0" w:count="267">
-    <w:lsdException w:name="Normal" w:semiHidden="0" w:uiPriority="0" w:unhideWhenUsed="0" w:qFormat="1"/>
-    <w:lsdException w:name="heading 1" w:semiHidden="0" w:uiPriority="9" w:unhideWhenUsed="0" w:qFormat="1"/>
-    <w:lsdException w:name="heading 2" w:uiPriority="9" w:qFormat="1"/>
-    <w:lsdException w:name="heading 3" w:uiPriority="9" w:qFormat="1"/>
-    <w:lsdException w:name="heading 4" w:uiPriority="9" w:qFormat="1"/>
-    <w:lsdException w:name="heading 5" w:uiPriority="9" w:qFormat="1"/>
-    <w:lsdException w:name="heading 6" w:uiPriority="9" w:qFormat="1"/>
-    <w:lsdException w:name="heading 7" w:uiPriority="9" w:qFormat="1"/>
-    <w:lsdException w:name="heading 8" w:uiPriority="9" w:qFormat="1"/>
-    <w:lsdException w:name="heading 9" w:uiPriority="9" w:qFormat="1"/>
-    <w:lsdException w:name="toc 1" w:uiPriority="39"/>
-    <w:lsdException w:name="toc 2" w:uiPriority="39"/>
-    <w:lsdException w:name="toc 3" w:uiPriority="39"/>
-    <w:lsdException w:name="toc 4" w:uiPriority="39"/>
-    <w:lsdException w:name="toc 5" w:uiPriority="39"/>
-    <w:lsdException w:name="toc 6" w:uiPriority="39"/>
-    <w:lsdException w:name="toc 7" w:uiPriority="39"/>
-    <w:lsdException w:name="toc 8" w:uiPriority="39"/>
-    <w:lsdException w:name="toc 9" w:uiPriority="39"/>
-    <w:lsdException w:name="caption" w:uiPriority="35" w:qFormat="1"/>
-    <w:lsdException w:name="Title" w:semiHidden="0" w:uiPriority="10" w:unhideWhenUsed="0" w:qFormat="1"/>
-    <w:lsdException w:name="Default Paragraph Font" w:uiPriority="1"/>
-    <w:lsdException w:name="Subtitle" w:semiHidden="0" w:uiPriority="11" w:unhideWhenUsed="0" w:qFormat="1"/>
-    <w:lsdException w:name="Strong" w:semiHidden="0" w:uiPriority="22" w:unhideWhenUsed="0" w:qFormat="1"/>
-    <w:lsdException w:name="Emphasis" w:semiHidden="0" w:uiPriority="20" w:unhideWhenUsed="0" w:qFormat="1"/>
-    <w:lsdException w:name="Table Grid" w:semiHidden="0" w:uiPriority="39" w:unhideWhenUsed="0"/>
-    <w:lsdException w:name="Placeholder Text" w:unhideWhenUsed="0"/>
-    <w:lsdException w:name="No Spacing" w:semiHidden="0" w:uiPriority="1" w:unhideWhenUsed="0" w:qFormat="1"/>
-    <w:lsdException w:name="Light Shading" w:semiHidden="0" w:uiPriority="60" w:unhideWhenUsed="0"/>
-    <w:lsdException w:name="Light List" w:semiHidden="0" w:uiPriority="61" w:unhideWhenUsed="0"/>
-    <w:lsdException w:name="Light Grid" w:semiHidden="0" w:uiPriority="62" w:unhideWhenUsed="0"/>
-    <w:lsdException w:name="Medium Shading 1" w:semiHidden="0" w:uiPriority="63" w:unhideWhenUsed="0"/>
-    <w:lsdException w:name="Medium Shading 2" w:semiHidden="0" w:uiPriority="64" w:unhideWhenUsed="0"/>
-    <w:lsdException w:name="Medium List 1" w:semiHidden="0" w:uiPriority="65" w:unhideWhenUsed="0"/>
-    <w:lsdException w:name="Medium List 2" w:semiHidden="0" w:uiPriority="66" w:unhideWhenUsed="0"/>
-    <w:lsdException w:name="Medium Grid 1" w:semiHidden="0" w:uiPriority="67" w:unhideWhenUsed="0"/>
-    <w:lsdException w:name="Medium Grid 2" w:semiHidden="0" w:uiPriority="68" w:unhideWhenUsed="0"/>
-    <w:lsdException w:name="Medium Grid 3" w:semiHidden="0" w:uiPriority="69" w:unhideWhenUsed="0"/>
-    <w:lsdException w:name="Dark List" w:semiHidden="0" w:uiPriority="70" w:unhideWhenUsed="0"/>
-    <w:lsdException w:name="Colorful Shading" w:semiHidden="0" w:uiPriority="71" w:unhideWhenUsed="0"/>
-    <w:lsdException w:name="Colorful List" w:semiHidden="0" w:uiPriority="72" w:unhideWhenUsed="0"/>
-    <w:lsdException w:name="Colorful Grid" w:semiHidden="0" w:uiPriority="73" w:unhideWhenUsed="0"/>
-    <w:lsdException w:name="Light Shading Accent 1" w:semiHidden="0" w:uiPriority="60" w:unhideWhenUsed="0"/>
-    <w:lsdException w:name="Light List Accent 1" w:semiHidden="0" w:uiPriority="61" w:unhideWhenUsed="0"/>
-    <w:lsdException w:name="Light Grid Accent 1" w:semiHidden="0" w:uiPriority="62" w:unhideWhenUsed="0"/>
-    <w:lsdException w:name="Medium Shading 1 Accent 1" w:semiHidden="0" w:uiPriority="63" w:unhideWhenUsed="0"/>
-    <w:lsdException w:name="Medium Shading 2 Accent 1" w:semiHidden="0" w:uiPriority="64" w:unhideWhenUsed="0"/>
-    <w:lsdException w:name="Medium List 1 Accent 1" w:semiHidden="0" w:uiPriority="65" w:unhideWhenUsed="0"/>
-    <w:lsdException w:name="Revision" w:unhideWhenUsed="0"/>
-    <w:lsdException w:name="List Paragraph" w:semiHidden="0" w:uiPriority="34" w:unhideWhenUsed="0" w:qFormat="1"/>
-    <w:lsdException w:name="Quote" w:semiHidden="0" w:uiPriority="29" w:unhideWhenUsed="0" w:qFormat="1"/>
-    <w:lsdException w:name="Intense Quote" w:semiHidden="0" w:uiPriority="30" w:unhideWhenUsed="0" w:qFormat="1"/>
-    <w:lsdException w:name="Medium List 2 Accent 1" w:semiHidden="0" w:uiPriority="66" w:unhideWhenUsed="0"/>
-    <w:lsdException w:name="Medium Grid 1 Accent 1" w:semiHidden="0" w:uiPriority="67" w:unhideWhenUsed="0"/>
-    <w:lsdException w:name="Medium Grid 2 Accent 1" w:semiHidden="0" w:uiPriority="68" w:unhideWhenUsed="0"/>
-    <w:lsdException w:name="Medium Grid 3 Accent 1" w:semiHidden="0" w:uiPriority="69" w:unhideWhenUsed="0"/>
-    <w:lsdException w:name="Dark List Accent 1" w:semiHidden="0" w:uiPriority="70" w:unhideWhenUsed="0"/>
-    <w:lsdException w:name="Colorful Shading Accent 1" w:semiHidden="0" w:uiPriority="71" w:unhideWhenUsed="0"/>
-    <w:lsdException w:name="Colorful List Accent 1" w:semiHidden="0" w:uiPriority="72" w:unhideWhenUsed="0"/>
-    <w:lsdException w:name="Colorful Grid Accent 1" w:semiHidden="0" w:uiPriority="73" w:unhideWhenUsed="0"/>
-    <w:lsdException w:name="Light Shading Accent 2" w:semiHidden="0" w:uiPriority="60" w:unhideWhenUsed="0"/>
-    <w:lsdException w:name="Light List Accent 2" w:semiHidden="0" w:uiPriority="61" w:unhideWhenUsed="0"/>
-    <w:lsdException w:name="Light Grid Accent 2" w:semiHidden="0" w:uiPriority="62" w:unhideWhenUsed="0"/>
-    <w:lsdException w:name="Medium Shading 1 Accent 2" w:semiHidden="0" w:uiPriority="63" w:unhideWhenUsed="0"/>
-    <w:lsdException w:name="Medium Shading 2 Accent 2" w:semiHidden="0" w:uiPriority="64" w:unhideWhenUsed="0"/>
-    <w:lsdException w:name="Medium List 1 Accent 2" w:semiHidden="0" w:uiPriority="65" w:unhideWhenUsed="0"/>
-    <w:lsdException w:name="Medium List 2 Accent 2" w:semiHidden="0" w:uiPriority="66" w:unhideWhenUsed="0"/>
-    <w:lsdException w:name="Medium Grid 1 Accent 2" w:semiHidden="0" w:uiPriority="67" w:unhideWhenUsed="0"/>
-    <w:lsdException w:name="Medium Grid 2 Accent 2" w:semiHidden="0" w:uiPriority="68" w:unhideWhenUsed="0"/>
-    <w:lsdException w:name="Medium Grid 3 Accent 2" w:semiHidden="0" w:uiPriority="69" w:unhideWhenUsed="0"/>
-    <w:lsdException w:name="Dark List Accent 2" w:semiHidden="0" w:uiPriority="70" w:unhideWhenUsed="0"/>
-    <w:lsdException w:name="Colorful Shading Accent 2" w:semiHidden="0" w:uiPriority="71" w:unhideWhenUsed="0"/>
-    <w:lsdException w:name="Colorful List Accent 2" w:semiHidden="0" w:uiPriority="72" w:unhideWhenUsed="0"/>
-    <w:lsdException w:name="Colorful Grid Accent 2" w:semiHidden="0" w:uiPriority="73" w:unhideWhenUsed="0"/>
-    <w:lsdException w:name="Light Shading Accent 3" w:semiHidden="0" w:uiPriority="60" w:unhideWhenUsed="0"/>
-    <w:lsdException w:name="Light List Accent 3" w:semiHidden="0" w:uiPriority="61" w:unhideWhenUsed="0"/>
-    <w:lsdException w:name="Light Grid Accent 3" w:semiHidden="0" w:uiPriority="62" w:unhideWhenUsed="0"/>
-    <w:lsdException w:name="Medium Shading 1 Accent 3" w:semiHidden="0" w:uiPriority="63" w:unhideWhenUsed="0"/>
-    <w:lsdException w:name="Medium Shading 2 Accent 3" w:semiHidden="0" w:uiPriority="64" w:unhideWhenUsed="0"/>
-    <w:lsdException w:name="Medium List 1 Accent 3" w:semiHidden="0" w:uiPriority="65" w:unhideWhenUsed="0"/>
-    <w:lsdException w:name="Medium List 2 Accent 3" w:semiHidden="0" w:uiPriority="66" w:unhideWhenUsed="0"/>
-    <w:lsdException w:name="Medium Grid 1 Accent 3" w:semiHidden="0" w:uiPriority="67" w:unhideWhenUsed="0"/>
-    <w:lsdException w:name="Medium Grid 2 Accent 3" w:semiHidden="0" w:uiPriority="68" w:unhideWhenUsed="0"/>
-    <w:lsdException w:name="Medium Grid 3 Accent 3" w:semiHidden="0" w:uiPriority="69" w:unhideWhenUsed="0"/>
-    <w:lsdException w:name="Dark List Accent 3" w:semiHidden="0" w:uiPriority="70" w:unhideWhenUsed="0"/>
-    <w:lsdException w:name="Colorful Shading Accent 3" w:semiHidden="0" w:uiPriority="71" w:unhideWhenUsed="0"/>
-    <w:lsdException w:name="Colorful List Accent 3" w:semiHidden="0" w:uiPriority="72" w:unhideWhenUsed="0"/>
-    <w:lsdException w:name="Colorful Grid Accent 3" w:semiHidden="0" w:uiPriority="73" w:unhideWhenUsed="0"/>
-    <w:lsdException w:name="Light Shading Accent 4" w:semiHidden="0" w:uiPriority="60" w:unhideWhenUsed="0"/>
-    <w:lsdException w:name="Light List Accent 4" w:semiHidden="0" w:uiPriority="61" w:unhideWhenUsed="0"/>
-    <w:lsdException w:name="Light Grid Accent 4" w:semiHidden="0" w:uiPriority="62" w:unhideWhenUsed="0"/>
-    <w:lsdException w:name="Medium Shading 1 Accent 4" w:semiHidden="0" w:uiPriority="63" w:unhideWhenUsed="0"/>
-    <w:lsdException w:name="Medium Shading 2 Accent 4" w:semiHidden="0" w:uiPriority="64" w:unhideWhenUsed="0"/>
-    <w:lsdException w:name="Medium List 1 Accent 4" w:semiHidden="0" w:uiPriority="65" w:unhideWhenUsed="0"/>
-    <w:lsdException w:name="Medium List 2 Accent 4" w:semiHidden="0" w:uiPriority="66" w:unhideWhenUsed="0"/>
-    <w:lsdException w:name="Medium Grid 1 Accent 4" w:semiHidden="0" w:uiPriority="67" w:unhideWhenUsed="0"/>
-    <w:lsdException w:name="Medium Grid 2 Accent 4" w:semiHidden="0" w:uiPriority="68" w:unhideWhenUsed="0"/>
-    <w:lsdException w:name="Medium Grid 3 Accent 4" w:semiHidden="0" w:uiPriority="69" w:unhideWhenUsed="0"/>
-    <w:lsdException w:name="Dark List Accent 4" w:semiHidden="0" w:uiPriority="70" w:unhideWhenUsed="0"/>
-    <w:lsdException w:name="Colorful Shading Accent 4" w:semiHidden="0" w:uiPriority="71" w:unhideWhenUsed="0"/>
-    <w:lsdException w:name="Colorful List Accent 4" w:semiHidden="0" w:uiPriority="72" w:unhideWhenUsed="0"/>
-    <w:lsdException w:name="Colorful Grid Accent 4" w:semiHidden="0" w:uiPriority="73" w:unhideWhenUsed="0"/>
-    <w:lsdException w:name="Light Shading Accent 5" w:semiHidden="0" w:uiPriority="60" w:unhideWhenUsed="0"/>
-    <w:lsdException w:name="Light List Accent 5" w:semiHidden="0" w:uiPriority="61" w:unhideWhenUsed="0"/>
-    <w:lsdException w:name="Light Grid Accent 5" w:semiHidden="0" w:uiPriority="62" w:unhideWhenUsed="0"/>
-    <w:lsdException w:name="Medium Shading 1 Accent 5" w:semiHidden="0" w:uiPriority="63" w:unhideWhenUsed="0"/>
-    <w:lsdException w:name="Medium Shading 2 Accent 5" w:semiHidden="0" w:uiPriority="64" w:unhideWhenUsed="0"/>
-    <w:lsdException w:name="Medium List 1 Accent 5" w:semiHidden="0" w:uiPriority="65" w:unhideWhenUsed="0"/>
-    <w:lsdException w:name="Medium List 2 Accent 5" w:semiHidden="0" w:uiPriority="66" w:unhideWhenUsed="0"/>
-    <w:lsdException w:name="Medium Grid 1 Accent 5" w:semiHidden="0" w:uiPriority="67" w:unhideWhenUsed="0"/>
-    <w:lsdException w:name="Medium Grid 2 Accent 5" w:semiHidden="0" w:uiPriority="68" w:unhideWhenUsed="0"/>
-    <w:lsdException w:name="Medium Grid 3 Accent 5" w:semiHidden="0" w:uiPriority="69" w:unhideWhenUsed="0"/>
-    <w:lsdException w:name="Dark List Accent 5" w:semiHidden="0" w:uiPriority="70" w:unhideWhenUsed="0"/>
-    <w:lsdException w:name="Colorful Shading Accent 5" w:semiHidden="0" w:uiPriority="71" w:unhideWhenUsed="0"/>
-    <w:lsdException w:name="Colorful List Accent 5" w:semiHidden="0" w:uiPriority="72" w:unhideWhenUsed="0"/>
-    <w:lsdException w:name="Colorful Grid Accent 5" w:semiHidden="0" w:uiPriority="73" w:unhideWhenUsed="0"/>
-    <w:lsdException w:name="Light Shading Accent 6" w:semiHidden="0" w:uiPriority="60" w:unhideWhenUsed="0"/>
-    <w:lsdException w:name="Light List Accent 6" w:semiHidden="0" w:uiPriority="61" w:unhideWhenUsed="0"/>
-    <w:lsdException w:name="Light Grid Accent 6" w:semiHidden="0" w:uiPriority="62" w:unhideWhenUsed="0"/>
-    <w:lsdException w:name="Medium Shading 1 Accent 6" w:semiHidden="0" w:uiPriority="63" w:unhideWhenUsed="0"/>
-    <w:lsdException w:name="Medium Shading 2 Accent 6" w:semiHidden="0" w:uiPriority="64" w:unhideWhenUsed="0"/>
-    <w:lsdException w:name="Medium List 1 Accent 6" w:semiHidden="0" w:uiPriority="65" w:unhideWhenUsed="0"/>
-    <w:lsdException w:name="Medium List 2 Accent 6" w:semiHidden="0" w:uiPriority="66" w:unhideWhenUsed="0"/>
-    <w:lsdException w:name="Medium Grid 1 Accent 6" w:semiHidden="0" w:uiPriority="67" w:unhideWhenUsed="0"/>
-    <w:lsdException w:name="Medium Grid 2 Accent 6" w:semiHidden="0" w:uiPriority="68" w:unhideWhenUsed="0"/>
-    <w:lsdException w:name="Medium Grid 3 Accent 6" w:semiHidden="0" w:uiPriority="69" w:unhideWhenUsed="0"/>
-    <w:lsdException w:name="Dark List Accent 6" w:semiHidden="0" w:uiPriority="70" w:unhideWhenUsed="0"/>
-    <w:lsdException w:name="Colorful Shading Accent 6" w:semiHidden="0" w:uiPriority="71" w:unhideWhenUsed="0"/>
-    <w:lsdException w:name="Colorful List Accent 6" w:semiHidden="0" w:uiPriority="72" w:unhideWhenUsed="0"/>
-    <w:lsdException w:name="Colorful Grid Accent 6" w:semiHidden="0" w:uiPriority="73" w:unhideWhenUsed="0"/>
-    <w:lsdException w:name="Subtle Emphasis" w:semiHidden="0" w:uiPriority="19" w:unhideWhenUsed="0" w:qFormat="1"/>
-    <w:lsdException w:name="Intense Emphasis" w:semiHidden="0" w:uiPriority="21" w:unhideWhenUsed="0" w:qFormat="1"/>
-    <w:lsdException w:name="Subtle Reference" w:semiHidden="0" w:uiPriority="31" w:unhideWhenUsed="0" w:qFormat="1"/>
-    <w:lsdException w:name="Intense Reference" w:semiHidden="0" w:uiPriority="32" w:unhideWhenUsed="0" w:qFormat="1"/>
-    <w:lsdException w:name="Book Title" w:semiHidden="0" w:uiPriority="33" w:unhideWhenUsed="0" w:qFormat="1"/>
-    <w:lsdException w:name="Bibliography" w:uiPriority="37"/>
-    <w:lsdException w:name="TOC Heading" w:uiPriority="39" w:qFormat="1"/>
-  </w:latentStyles>
-  <w:style w:type="paragraph" w:default="1" w:styleId="a">
-    <w:name w:val="Normal"/>
-    <w:qFormat/>
-  </w:style>
-  <w:style w:type="paragraph" w:styleId="1">
-    <w:name w:val="heading 1"/>
-    <w:basedOn w:val="a"/>
-    <w:next w:val="a"/>
-    <w:link w:val="10"/>
-    <w:uiPriority w:val="9"/>
-    <w:qFormat/>
-    <w:rsid w:val="00EA4EEE"/>
-    <w:pPr>
-      <w:keepNext/>
-      <w:keepLines/>
-      <w:spacing w:before="240" w:after="0"/>
-      <w:outlineLvl w:val="0"/>
-    </w:pPr>
-    <w:rPr>
-      <w:rFonts w:asciiTheme="majorHAnsi" w:eastAsiaTheme="majorEastAsia" w:hAnsiTheme="majorHAnsi" w:cstheme="majorBidi"/>
-      <w:color w:val="2E74B5" w:themeColor="accent1" w:themeShade="BF"/>
-      <w:sz w:val="32"/>
-      <w:szCs w:val="32"/>
-    </w:rPr>
-  </w:style>
-  <w:style w:type="paragraph" w:styleId="2">
-    <w:name w:val="heading 2"/>
-    <w:basedOn w:val="a"/>
-    <w:next w:val="a"/>
-    <w:link w:val="20"/>
-    <w:uiPriority w:val="9"/>
-    <w:unhideWhenUsed/>
-    <w:qFormat/>
-    <w:rsid w:val="00076BC7"/>
-    <w:pPr>
-      <w:keepNext/>
-      <w:keepLines/>
-      <w:spacing w:before="40" w:after="0"/>
-      <w:outlineLvl w:val="1"/>
-    </w:pPr>
-    <w:rPr>
-      <w:rFonts w:asciiTheme="majorHAnsi" w:eastAsiaTheme="majorEastAsia" w:hAnsiTheme="majorHAnsi" w:cstheme="majorBidi"/>
-      <w:color w:val="2E74B5" w:themeColor="accent1" w:themeShade="BF"/>
-      <w:sz w:val="26"/>
-      <w:szCs w:val="26"/>
-    </w:rPr>
-  </w:style>
-  <w:style w:type="character" w:default="1" w:styleId="a0">
-    <w:name w:val="Default Paragraph Font"/>
-    <w:uiPriority w:val="1"/>
-    <w:semiHidden/>
-    <w:unhideWhenUsed/>
-  </w:style>
-  <w:style w:type="table" w:default="1" w:styleId="a1">
-    <w:name w:val="Normal Table"/>
-    <w:uiPriority w:val="99"/>
-    <w:semiHidden/>
-    <w:unhideWhenUsed/>
-    <w:tblPr>
-      <w:tblInd w:w="0" w:type="dxa"/>
-      <w:tblCellMar>
-        <w:top w:w="0" w:type="dxa"/>
-        <w:left w:w="108" w:type="dxa"/>
-        <w:bottom w:w="0" w:type="dxa"/>
-        <w:right w:w="108" w:type="dxa"/>
-      </w:tblCellMar>
-    </w:tblPr>
-  </w:style>
-  <w:style w:type="numbering" w:default="1" w:styleId="a2">
-    <w:name w:val="No List"/>
-    <w:uiPriority w:val="99"/>
-    <w:semiHidden/>
-    <w:unhideWhenUsed/>
-  </w:style>
-  <w:style w:type="character" w:customStyle="1" w:styleId="10">
-    <w:name w:val="Заголовок 1 Знак"/>
-    <w:basedOn w:val="a0"/>
-    <w:link w:val="1"/>
-    <w:uiPriority w:val="9"/>
-    <w:rsid w:val="00EA4EEE"/>
-    <w:rPr>
-      <w:rFonts w:asciiTheme="majorHAnsi" w:eastAsiaTheme="majorEastAsia" w:hAnsiTheme="majorHAnsi" w:cstheme="majorBidi"/>
-      <w:color w:val="2E74B5" w:themeColor="accent1" w:themeShade="BF"/>
-      <w:sz w:val="32"/>
-      <w:szCs w:val="32"/>
-    </w:rPr>
-  </w:style>
-  <w:style w:type="table" w:styleId="a3">
-    <w:name w:val="Table Grid"/>
-    <w:basedOn w:val="a1"/>
-    <w:uiPriority w:val="39"/>
-    <w:rsid w:val="00EA4EEE"/>
-    <w:pPr>
-      <w:spacing w:after="0" w:line="240" w:lineRule="auto"/>
-    </w:pPr>
-    <w:tblPr>
-      <w:tblInd w:w="0" w:type="dxa"/>
-      <w:tblBorders>
-        <w:top w:val="single" w:sz="4" w:space="0" w:color="auto"/>
-        <w:left w:val="single" w:sz="4" w:space="0" w:color="auto"/>
-        <w:bottom w:val="single" w:sz="4" w:space="0" w:color="auto"/>
-        <w:right w:val="single" w:sz="4" w:space="0" w:color="auto"/>
-        <w:insideH w:val="single" w:sz="4" w:space="0" w:color="auto"/>
-        <w:insideV w:val="single" w:sz="4" w:space="0" w:color="auto"/>
-      </w:tblBorders>
-      <w:tblCellMar>
-        <w:top w:w="0" w:type="dxa"/>
-        <w:left w:w="108" w:type="dxa"/>
-        <w:bottom w:w="0" w:type="dxa"/>
-        <w:right w:w="108" w:type="dxa"/>
-      </w:tblCellMar>
-    </w:tblPr>
-  </w:style>
-  <w:style w:type="paragraph" w:styleId="a4">
-    <w:name w:val="List Paragraph"/>
-    <w:basedOn w:val="a"/>
-    <w:uiPriority w:val="34"/>
-    <w:qFormat/>
-    <w:rsid w:val="00004B24"/>
-    <w:pPr>
-      <w:ind w:left="720"/>
-      <w:contextualSpacing/>
-    </w:pPr>
-  </w:style>
-  <w:style w:type="character" w:customStyle="1" w:styleId="20">
-    <w:name w:val="Заголовок 2 Знак"/>
-    <w:basedOn w:val="a0"/>
-    <w:link w:val="2"/>
-    <w:uiPriority w:val="9"/>
-    <w:rsid w:val="00076BC7"/>
-    <w:rPr>
-      <w:rFonts w:asciiTheme="majorHAnsi" w:eastAsiaTheme="majorEastAsia" w:hAnsiTheme="majorHAnsi" w:cstheme="majorBidi"/>
-      <w:color w:val="2E74B5" w:themeColor="accent1" w:themeShade="BF"/>
-      <w:sz w:val="26"/>
-      <w:szCs w:val="26"/>
-    </w:rPr>
-  </w:style>
-  <w:style w:type="paragraph" w:styleId="a5">
-    <w:name w:val="Balloon Text"/>
-    <w:basedOn w:val="a"/>
-    <w:link w:val="a6"/>
-    <w:uiPriority w:val="99"/>
-    <w:semiHidden/>
-    <w:unhideWhenUsed/>
-    <w:rsid w:val="00226C98"/>
-    <w:pPr>
-      <w:spacing w:after="0" w:line="240" w:lineRule="auto"/>
-    </w:pPr>
-    <w:rPr>
-      <w:rFonts w:ascii="Tahoma" w:hAnsi="Tahoma" w:cs="Tahoma"/>
-      <w:sz w:val="16"/>
-      <w:szCs w:val="16"/>
-    </w:rPr>
-  </w:style>
-  <w:style w:type="character" w:customStyle="1" w:styleId="a6">
-    <w:name w:val="Текст у виносці Знак"/>
+    <w:name w:val="Текст выноски Знак"/>
     <w:basedOn w:val="a0"/>
     <w:link w:val="a5"/>
     <w:uiPriority w:val="99"/>
@@ -4661,7 +4760,7 @@
   <a:extraClrSchemeLst/>
   <a:extLst>
     <a:ext uri="{05A4C25C-085E-4340-85A3-A5531E510DB2}">
-      <thm15:themeFamily xmlns="" xmlns:thm15="http://schemas.microsoft.com/office/thememl/2012/main" name="Office Theme" id="{62F939B6-93AF-4DB8-9C6B-D6C7DFDC589F}" vid="{4A3C46E8-61CC-4603-A589-7422A47A8E4A}"/>
+      <thm15:themeFamily xmlns:thm15="http://schemas.microsoft.com/office/thememl/2012/main" name="Office Theme" id="{62F939B6-93AF-4DB8-9C6B-D6C7DFDC589F}" vid="{4A3C46E8-61CC-4603-A589-7422A47A8E4A}"/>
     </a:ext>
   </a:extLst>
 </a:theme>

</xml_diff>